<commit_message>
Document template is adjusted when there is content inside the doucument
</commit_message>
<xml_diff>
--- a/dcb lab template.docx
+++ b/dcb lab template.docx
@@ -2,6 +2,3732 @@
 <file path=word/document.xml><?xml version="1.0" encoding="utf-8"?>
 <w:document xmlns:wpc="http://schemas.microsoft.com/office/word/2010/wordprocessingCanvas" xmlns:cx="http://schemas.microsoft.com/office/drawing/2014/chartex" xmlns:cx1="http://schemas.microsoft.com/office/drawing/2015/9/8/chartex" xmlns:cx2="http://schemas.microsoft.com/office/drawing/2015/10/21/chartex" xmlns:cx3="http://schemas.microsoft.com/office/drawing/2016/5/9/chartex" xmlns:cx4="http://schemas.microsoft.com/office/drawing/2016/5/10/chartex" xmlns:cx5="http://schemas.microsoft.com/office/drawing/2016/5/11/chartex" xmlns:cx6="http://schemas.microsoft.com/office/drawing/2016/5/12/chartex" xmlns:cx7="http://schemas.microsoft.com/office/drawing/2016/5/13/chartex" xmlns:cx8="http://schemas.microsoft.com/office/drawing/2016/5/14/chartex" xmlns:mc="http://schemas.openxmlformats.org/markup-compatibility/2006" xmlns:aink="http://schemas.microsoft.com/office/drawing/2016/ink" xmlns:am3d="http://schemas.microsoft.com/office/drawing/2017/model3d" xmlns:o="urn:schemas-microsoft-com:office:office" xmlns:oel="http://schemas.microsoft.com/office/2019/extlst" xmlns:r="http://schemas.openxmlformats.org/officeDocument/2006/relationships" xmlns:m="http://schemas.openxmlformats.org/officeDocument/2006/math" xmlns:v="urn:schemas-microsoft-com:vml" xmlns:wp14="http://schemas.microsoft.com/office/word/2010/wordprocessingDrawing" xmlns:wp="http://schemas.openxmlformats.org/drawingml/2006/wordprocessingDrawing" xmlns:w10="urn:schemas-microsoft-com:office:word" xmlns:w="http://schemas.openxmlformats.org/wordprocessingml/2006/main" xmlns:w14="http://schemas.microsoft.com/office/word/2010/wordml" xmlns:w15="http://schemas.microsoft.com/office/word/2012/wordml" xmlns:w16cex="http://schemas.microsoft.com/office/word/2018/wordml/cex" xmlns:w16cid="http://schemas.microsoft.com/office/word/2016/wordml/cid" xmlns:w16="http://schemas.microsoft.com/office/word/2018/wordml" xmlns:w16sdtdh="http://schemas.microsoft.com/office/word/2020/wordml/sdtdatahash" xmlns:w16se="http://schemas.microsoft.com/office/word/2015/wordml/symex" xmlns:wpg="http://schemas.microsoft.com/office/word/2010/wordprocessingGroup" xmlns:wpi="http://schemas.microsoft.com/office/word/2010/wordprocessingInk" xmlns:wne="http://schemas.microsoft.com/office/word/2006/wordml" xmlns:wps="http://schemas.microsoft.com/office/word/2010/wordprocessingShape" mc:Ignorable="w14 w15 w16se w16cid w16 w16cex w16sdtdh wp14">
   <w:body>
+    <w:p>
+      <w:r>
+        <w:rPr>
+          <w:b/>
+          <w:bCs/>
+          <w:sz w:val="28"/>
+        </w:rPr>
+        <w:t xml:space="preserve">   N</w:t>
+      </w:r>
+      <w:r>
+        <w:rPr>
+          <w:b/>
+          <w:bCs/>
+          <w:sz w:val="28"/>
+        </w:rPr>
+        <w:t xml:space="preserve">ational </w:t>
+      </w:r>
+      <w:proofErr w:type="spellStart"/>
+      <w:r>
+        <w:rPr>
+          <w:b/>
+          <w:bCs/>
+          <w:sz w:val="28"/>
+        </w:rPr>
+        <w:t>Center</w:t>
+      </w:r>
+      <w:proofErr w:type="spellEnd"/>
+      <w:r>
+        <w:rPr>
+          <w:b/>
+          <w:bCs/>
+          <w:sz w:val="28"/>
+        </w:rPr>
+        <w:t xml:space="preserve"> for Biotechnology </w:t>
+      </w:r>
+      <w:proofErr w:type="gramStart"/>
+      <w:r>
+        <w:rPr>
+          <w:b/>
+          <w:bCs/>
+          <w:sz w:val="28"/>
+        </w:rPr>
+        <w:t>Information  (</w:t>
+      </w:r>
+      <w:proofErr w:type="gramEnd"/>
+      <w:r>
+        <w:rPr>
+          <w:b/>
+          <w:bCs/>
+          <w:sz w:val="28"/>
+        </w:rPr>
+        <w:t>NCBI)</w:t>
+      </w:r>
+    </w:p>
+    <w:p>
+      <w:pPr>
+        <w:ind w:left="284"/>
+        <w:jc w:val="both"/>
+        <w:rPr>
+          <w:sz w:val="24"/>
+          <w:szCs w:val="24"/>
+        </w:rPr>
+      </w:pPr>
+      <w:r>
+        <w:rPr>
+          <w:sz w:val="24"/>
+          <w:szCs w:val="24"/>
+        </w:rPr>
+        <w:t>1.Download the gene sequence and mRNA sequence of Leptin and Leptin Receptor gene of Human, Mouse and Rat, Cattle and Pig. Save it in a separate folder and name it properly.</w:t>
+      </w:r>
+    </w:p>
+    <w:p>
+      <w:pPr>
+        <w:ind w:left="720"/>
+        <w:jc w:val="both"/>
+        <w:rPr>
+          <w:sz w:val="24"/>
+          <w:szCs w:val="24"/>
+        </w:rPr>
+      </w:pPr>
+      <w:proofErr w:type="spellStart"/>
+      <w:r>
+        <w:rPr>
+          <w:sz w:val="24"/>
+          <w:szCs w:val="24"/>
+        </w:rPr>
+        <w:t>i</w:t>
+      </w:r>
+      <w:proofErr w:type="spellEnd"/>
+      <w:r>
+        <w:rPr>
+          <w:sz w:val="24"/>
+          <w:szCs w:val="24"/>
+        </w:rPr>
+        <w:t>.</w:t>
+      </w:r>
+      <w:r>
+        <w:rPr>
+          <w:sz w:val="24"/>
+          <w:szCs w:val="24"/>
+        </w:rPr>
+        <w:t xml:space="preserve"> </w:t>
+      </w:r>
+      <w:r>
+        <w:rPr>
+          <w:sz w:val="24"/>
+          <w:szCs w:val="24"/>
+        </w:rPr>
+        <w:t>What is the chromosomal location of (</w:t>
+      </w:r>
+      <w:proofErr w:type="spellStart"/>
+      <w:r>
+        <w:rPr>
+          <w:sz w:val="24"/>
+          <w:szCs w:val="24"/>
+        </w:rPr>
+        <w:t>i</w:t>
+      </w:r>
+      <w:proofErr w:type="spellEnd"/>
+      <w:r>
+        <w:rPr>
+          <w:sz w:val="24"/>
+          <w:szCs w:val="24"/>
+        </w:rPr>
+        <w:t>) Leptin and (ii) Leptin Receptor in these organisms?</w:t>
+      </w:r>
+    </w:p>
+    <w:p>
+      <w:pPr>
+        <w:ind w:left="720"/>
+        <w:jc w:val="both"/>
+        <w:rPr>
+          <w:sz w:val="24"/>
+          <w:szCs w:val="24"/>
+        </w:rPr>
+      </w:pPr>
+      <w:r>
+        <w:rPr>
+          <w:sz w:val="24"/>
+          <w:szCs w:val="24"/>
+        </w:rPr>
+        <w:t>ii.</w:t>
+      </w:r>
+      <w:r>
+        <w:rPr>
+          <w:sz w:val="24"/>
+          <w:szCs w:val="24"/>
+        </w:rPr>
+        <w:t xml:space="preserve"> </w:t>
+      </w:r>
+      <w:r>
+        <w:rPr>
+          <w:sz w:val="24"/>
+          <w:szCs w:val="24"/>
+        </w:rPr>
+        <w:t>Compare the length of the gene sequences of (</w:t>
+      </w:r>
+      <w:proofErr w:type="spellStart"/>
+      <w:r>
+        <w:rPr>
+          <w:sz w:val="24"/>
+          <w:szCs w:val="24"/>
+        </w:rPr>
+        <w:t>i</w:t>
+      </w:r>
+      <w:proofErr w:type="spellEnd"/>
+      <w:r>
+        <w:rPr>
+          <w:sz w:val="24"/>
+          <w:szCs w:val="24"/>
+        </w:rPr>
+        <w:t xml:space="preserve">) Leptin and (ii) Leptin Receptor in these </w:t>
+      </w:r>
+      <w:r>
+        <w:rPr>
+          <w:sz w:val="24"/>
+          <w:szCs w:val="24"/>
+        </w:rPr>
+        <w:t xml:space="preserve">           </w:t>
+      </w:r>
+      <w:r>
+        <w:rPr>
+          <w:sz w:val="24"/>
+          <w:szCs w:val="24"/>
+        </w:rPr>
+        <w:t>organisms?</w:t>
+      </w:r>
+    </w:p>
+    <w:p>
+      <w:pPr>
+        <w:ind w:left="720"/>
+        <w:jc w:val="both"/>
+        <w:rPr>
+          <w:sz w:val="24"/>
+          <w:szCs w:val="24"/>
+        </w:rPr>
+      </w:pPr>
+      <w:r>
+        <w:rPr>
+          <w:sz w:val="24"/>
+          <w:szCs w:val="24"/>
+        </w:rPr>
+        <w:t>iii.</w:t>
+      </w:r>
+      <w:r>
+        <w:rPr>
+          <w:sz w:val="24"/>
+          <w:szCs w:val="24"/>
+        </w:rPr>
+        <w:t xml:space="preserve"> </w:t>
+      </w:r>
+      <w:r>
+        <w:rPr>
+          <w:sz w:val="24"/>
+          <w:szCs w:val="24"/>
+        </w:rPr>
+        <w:t>Write the accession number of (</w:t>
+      </w:r>
+      <w:proofErr w:type="spellStart"/>
+      <w:r>
+        <w:rPr>
+          <w:sz w:val="24"/>
+          <w:szCs w:val="24"/>
+        </w:rPr>
+        <w:t>i</w:t>
+      </w:r>
+      <w:proofErr w:type="spellEnd"/>
+      <w:r>
+        <w:rPr>
+          <w:sz w:val="24"/>
+          <w:szCs w:val="24"/>
+        </w:rPr>
+        <w:t>) Leptin and (ii) Leptin Receptor in these organisms?</w:t>
+      </w:r>
+    </w:p>
+    <w:p>
+      <w:pPr>
+        <w:ind w:left="720"/>
+        <w:jc w:val="both"/>
+        <w:rPr>
+          <w:sz w:val="24"/>
+          <w:szCs w:val="24"/>
+        </w:rPr>
+      </w:pPr>
+      <w:r>
+        <w:rPr>
+          <w:sz w:val="24"/>
+          <w:szCs w:val="24"/>
+        </w:rPr>
+        <w:t>iv.</w:t>
+      </w:r>
+      <w:r>
+        <w:rPr>
+          <w:sz w:val="24"/>
+          <w:szCs w:val="24"/>
+        </w:rPr>
+        <w:t xml:space="preserve"> </w:t>
+      </w:r>
+      <w:r>
+        <w:rPr>
+          <w:sz w:val="24"/>
+          <w:szCs w:val="24"/>
+        </w:rPr>
+        <w:t>How many exons do you find in the gene sequence of (</w:t>
+      </w:r>
+      <w:proofErr w:type="spellStart"/>
+      <w:r>
+        <w:rPr>
+          <w:sz w:val="24"/>
+          <w:szCs w:val="24"/>
+        </w:rPr>
+        <w:t>i</w:t>
+      </w:r>
+      <w:proofErr w:type="spellEnd"/>
+      <w:r>
+        <w:rPr>
+          <w:sz w:val="24"/>
+          <w:szCs w:val="24"/>
+        </w:rPr>
+        <w:t>) Leptin and (ii) Leptin Receptor in these organisms?</w:t>
+      </w:r>
+    </w:p>
+    <w:p>
+      <w:pPr>
+        <w:ind w:left="720"/>
+        <w:jc w:val="both"/>
+        <w:rPr>
+          <w:sz w:val="24"/>
+          <w:szCs w:val="24"/>
+        </w:rPr>
+      </w:pPr>
+      <w:r>
+        <w:rPr>
+          <w:sz w:val="24"/>
+          <w:szCs w:val="24"/>
+        </w:rPr>
+        <w:t>v.</w:t>
+      </w:r>
+      <w:r>
+        <w:rPr>
+          <w:sz w:val="24"/>
+          <w:szCs w:val="24"/>
+        </w:rPr>
+        <w:t xml:space="preserve"> </w:t>
+      </w:r>
+      <w:r>
+        <w:rPr>
+          <w:sz w:val="24"/>
+          <w:szCs w:val="24"/>
+        </w:rPr>
+        <w:t>Write the start and end position of the exons in the gene sequence of (</w:t>
+      </w:r>
+      <w:proofErr w:type="spellStart"/>
+      <w:r>
+        <w:rPr>
+          <w:sz w:val="24"/>
+          <w:szCs w:val="24"/>
+        </w:rPr>
+        <w:t>i</w:t>
+      </w:r>
+      <w:proofErr w:type="spellEnd"/>
+      <w:r>
+        <w:rPr>
+          <w:sz w:val="24"/>
+          <w:szCs w:val="24"/>
+        </w:rPr>
+        <w:t>) Leptin and (ii) Leptin Receptor in these organisms?</w:t>
+      </w:r>
+    </w:p>
+    <w:p>
+      <w:pPr>
+        <w:ind w:left="720"/>
+        <w:jc w:val="both"/>
+        <w:rPr>
+          <w:sz w:val="24"/>
+          <w:szCs w:val="24"/>
+        </w:rPr>
+      </w:pPr>
+      <w:r>
+        <w:rPr>
+          <w:sz w:val="24"/>
+          <w:szCs w:val="24"/>
+        </w:rPr>
+        <w:t>vi.</w:t>
+      </w:r>
+      <w:r>
+        <w:rPr>
+          <w:sz w:val="24"/>
+          <w:szCs w:val="24"/>
+        </w:rPr>
+        <w:t xml:space="preserve"> </w:t>
+      </w:r>
+      <w:r>
+        <w:rPr>
+          <w:sz w:val="24"/>
+          <w:szCs w:val="24"/>
+        </w:rPr>
+        <w:t>Is there any publication related to these sequences? If so, quote it.</w:t>
+      </w:r>
+    </w:p>
+    <w:p>
+      <w:pPr>
+        <w:ind w:left="284"/>
+        <w:rPr>
+          <w:sz w:val="24"/>
+          <w:szCs w:val="24"/>
+        </w:rPr>
+      </w:pPr>
+      <w:r>
+        <w:rPr>
+          <w:sz w:val="24"/>
+          <w:szCs w:val="24"/>
+        </w:rPr>
+        <w:t>Answer:</w:t>
+      </w:r>
+      <w:bookmarkStart w:id="0" w:name="_Hlk120383096"/>
+    </w:p>
+    <w:p>
+      <w:pPr>
+        <w:ind w:left="284"/>
+        <w:rPr>
+          <w:sz w:val="24"/>
+          <w:szCs w:val="24"/>
+        </w:rPr>
+      </w:pPr>
+      <w:r>
+        <w:rPr>
+          <w:sz w:val="24"/>
+          <w:szCs w:val="24"/>
+        </w:rPr>
+        <w:t>Organism:</w:t>
+      </w:r>
+      <w:bookmarkEnd w:id="0"/>
+      <w:r>
+        <w:rPr>
+          <w:sz w:val="24"/>
+          <w:szCs w:val="24"/>
+        </w:rPr>
+        <w:t xml:space="preserve"> Human</w:t>
+      </w:r>
+    </w:p>
+    <w:tbl>
+      <w:tblPr>
+        <w:tblStyle w:val="TableGrid"/>
+        <w:tblW w:w="0" w:type="auto"/>
+        <w:tblInd w:w="284" w:type="dxa"/>
+        <w:tblLook w:val="04A0" w:firstRow="1" w:lastRow="0" w:firstColumn="1" w:lastColumn="0" w:noHBand="0" w:noVBand="1"/>
+      </w:tblPr>
+      <w:tblGrid>
+        <w:gridCol w:w="1814"/>
+        <w:gridCol w:w="3952"/>
+        <w:gridCol w:w="3805"/>
+      </w:tblGrid>
+      <w:tr>
+        <w:trPr>
+          <w:trHeight w:val="850"/>
+        </w:trPr>
+        <w:tc>
+          <w:tcPr>
+            <w:tcW w:w="1838" w:type="dxa"/>
+            <w:tcBorders>
+              <w:top w:val="single" w:sz="4" w:space="0" w:color="auto"/>
+              <w:left w:val="single" w:sz="4" w:space="0" w:color="auto"/>
+              <w:bottom w:val="single" w:sz="4" w:space="0" w:color="auto"/>
+              <w:right w:val="single" w:sz="4" w:space="0" w:color="auto"/>
+            </w:tcBorders>
+          </w:tcPr>
+          <w:p>
+            <w:pPr>
+              <w:spacing w:before="240"/>
+              <w:rPr>
+                <w:sz w:val="24"/>
+                <w:szCs w:val="24"/>
+              </w:rPr>
+            </w:pPr>
+          </w:p>
+        </w:tc>
+        <w:tc>
+          <w:tcPr>
+            <w:tcW w:w="4127" w:type="dxa"/>
+            <w:tcBorders>
+              <w:top w:val="single" w:sz="4" w:space="0" w:color="auto"/>
+              <w:left w:val="single" w:sz="4" w:space="0" w:color="auto"/>
+              <w:bottom w:val="single" w:sz="4" w:space="0" w:color="auto"/>
+              <w:right w:val="single" w:sz="4" w:space="0" w:color="auto"/>
+            </w:tcBorders>
+            <w:hideMark/>
+          </w:tcPr>
+          <w:p>
+            <w:pPr>
+              <w:spacing w:before="240"/>
+              <w:jc w:val="center"/>
+              <w:rPr>
+                <w:sz w:val="24"/>
+                <w:szCs w:val="24"/>
+              </w:rPr>
+            </w:pPr>
+            <w:r>
+              <w:rPr>
+                <w:sz w:val="24"/>
+                <w:szCs w:val="24"/>
+              </w:rPr>
+              <w:t>Leptin</w:t>
+            </w:r>
+          </w:p>
+        </w:tc>
+        <w:tc>
+          <w:tcPr>
+            <w:tcW w:w="3805" w:type="dxa"/>
+            <w:tcBorders>
+              <w:top w:val="single" w:sz="4" w:space="0" w:color="auto"/>
+              <w:left w:val="single" w:sz="4" w:space="0" w:color="auto"/>
+              <w:bottom w:val="single" w:sz="4" w:space="0" w:color="auto"/>
+              <w:right w:val="single" w:sz="4" w:space="0" w:color="auto"/>
+            </w:tcBorders>
+            <w:hideMark/>
+          </w:tcPr>
+          <w:p>
+            <w:pPr>
+              <w:spacing w:before="240"/>
+              <w:jc w:val="center"/>
+              <w:rPr>
+                <w:sz w:val="24"/>
+                <w:szCs w:val="24"/>
+              </w:rPr>
+            </w:pPr>
+            <w:r>
+              <w:rPr>
+                <w:sz w:val="24"/>
+                <w:szCs w:val="24"/>
+              </w:rPr>
+              <w:t>Leptin Receptor</w:t>
+            </w:r>
+          </w:p>
+        </w:tc>
+      </w:tr>
+      <w:tr>
+        <w:tc>
+          <w:tcPr>
+            <w:tcW w:w="1838" w:type="dxa"/>
+            <w:tcBorders>
+              <w:top w:val="single" w:sz="4" w:space="0" w:color="auto"/>
+              <w:left w:val="single" w:sz="4" w:space="0" w:color="auto"/>
+              <w:bottom w:val="single" w:sz="4" w:space="0" w:color="auto"/>
+              <w:right w:val="single" w:sz="4" w:space="0" w:color="auto"/>
+            </w:tcBorders>
+            <w:hideMark/>
+          </w:tcPr>
+          <w:p>
+            <w:pPr>
+              <w:spacing w:before="240"/>
+              <w:rPr>
+                <w:sz w:val="24"/>
+                <w:szCs w:val="24"/>
+              </w:rPr>
+            </w:pPr>
+            <w:r>
+              <w:rPr>
+                <w:sz w:val="24"/>
+                <w:szCs w:val="24"/>
+              </w:rPr>
+              <w:t>Chromosomal Location</w:t>
+            </w:r>
+          </w:p>
+        </w:tc>
+        <w:tc>
+          <w:tcPr>
+            <w:tcW w:w="4127" w:type="dxa"/>
+            <w:tcBorders>
+              <w:top w:val="single" w:sz="4" w:space="0" w:color="auto"/>
+              <w:left w:val="single" w:sz="4" w:space="0" w:color="auto"/>
+              <w:bottom w:val="single" w:sz="4" w:space="0" w:color="auto"/>
+              <w:right w:val="single" w:sz="4" w:space="0" w:color="auto"/>
+            </w:tcBorders>
+            <w:hideMark/>
+          </w:tcPr>
+          <w:p>
+            <w:pPr>
+              <w:spacing w:before="240"/>
+              <w:jc w:val="center"/>
+              <w:rPr>
+                <w:sz w:val="24"/>
+                <w:szCs w:val="24"/>
+              </w:rPr>
+            </w:pPr>
+            <w:r>
+              <w:rPr>
+                <w:sz w:val="24"/>
+                <w:szCs w:val="24"/>
+              </w:rPr>
+              <w:t>Chromosome 7</w:t>
+            </w:r>
+          </w:p>
+          <w:p>
+            <w:pPr>
+              <w:spacing w:before="240"/>
+              <w:jc w:val="center"/>
+              <w:rPr>
+                <w:sz w:val="24"/>
+                <w:szCs w:val="24"/>
+              </w:rPr>
+            </w:pPr>
+            <w:r>
+              <w:t>NC_000007.14 (</w:t>
+            </w:r>
+            <w:proofErr w:type="gramStart"/>
+            <w:r>
+              <w:t>128241278..</w:t>
+            </w:r>
+            <w:proofErr w:type="gramEnd"/>
+            <w:r>
+              <w:t>128257629)</w:t>
+            </w:r>
+          </w:p>
+        </w:tc>
+        <w:tc>
+          <w:tcPr>
+            <w:tcW w:w="3805" w:type="dxa"/>
+            <w:tcBorders>
+              <w:top w:val="single" w:sz="4" w:space="0" w:color="auto"/>
+              <w:left w:val="single" w:sz="4" w:space="0" w:color="auto"/>
+              <w:bottom w:val="single" w:sz="4" w:space="0" w:color="auto"/>
+              <w:right w:val="single" w:sz="4" w:space="0" w:color="auto"/>
+            </w:tcBorders>
+            <w:hideMark/>
+          </w:tcPr>
+          <w:p>
+            <w:pPr>
+              <w:spacing w:before="240"/>
+              <w:jc w:val="center"/>
+              <w:rPr>
+                <w:sz w:val="24"/>
+                <w:szCs w:val="24"/>
+              </w:rPr>
+            </w:pPr>
+            <w:r>
+              <w:rPr>
+                <w:sz w:val="24"/>
+                <w:szCs w:val="24"/>
+              </w:rPr>
+              <w:t>Chromosome 1</w:t>
+            </w:r>
+          </w:p>
+          <w:p>
+            <w:pPr>
+              <w:spacing w:before="240"/>
+              <w:jc w:val="center"/>
+              <w:rPr>
+                <w:sz w:val="24"/>
+                <w:szCs w:val="24"/>
+              </w:rPr>
+            </w:pPr>
+            <w:r>
+              <w:rPr>
+                <w:sz w:val="24"/>
+                <w:szCs w:val="24"/>
+              </w:rPr>
+              <w:t>NC_000001.11 (</w:t>
+            </w:r>
+            <w:proofErr w:type="gramStart"/>
+            <w:r>
+              <w:rPr>
+                <w:sz w:val="24"/>
+                <w:szCs w:val="24"/>
+              </w:rPr>
+              <w:t>65420652..</w:t>
+            </w:r>
+            <w:proofErr w:type="gramEnd"/>
+            <w:r>
+              <w:rPr>
+                <w:sz w:val="24"/>
+                <w:szCs w:val="24"/>
+              </w:rPr>
+              <w:t>65641559)</w:t>
+            </w:r>
+          </w:p>
+        </w:tc>
+      </w:tr>
+      <w:tr>
+        <w:tc>
+          <w:tcPr>
+            <w:tcW w:w="1838" w:type="dxa"/>
+            <w:tcBorders>
+              <w:top w:val="single" w:sz="4" w:space="0" w:color="auto"/>
+              <w:left w:val="single" w:sz="4" w:space="0" w:color="auto"/>
+              <w:bottom w:val="single" w:sz="4" w:space="0" w:color="auto"/>
+              <w:right w:val="single" w:sz="4" w:space="0" w:color="auto"/>
+            </w:tcBorders>
+            <w:hideMark/>
+          </w:tcPr>
+          <w:p>
+            <w:pPr>
+              <w:spacing w:before="240"/>
+              <w:rPr>
+                <w:sz w:val="24"/>
+                <w:szCs w:val="24"/>
+              </w:rPr>
+            </w:pPr>
+            <w:r>
+              <w:rPr>
+                <w:sz w:val="24"/>
+                <w:szCs w:val="24"/>
+              </w:rPr>
+              <w:t>Length of Gene Sequence</w:t>
+            </w:r>
+          </w:p>
+        </w:tc>
+        <w:tc>
+          <w:tcPr>
+            <w:tcW w:w="4127" w:type="dxa"/>
+            <w:tcBorders>
+              <w:top w:val="single" w:sz="4" w:space="0" w:color="auto"/>
+              <w:left w:val="single" w:sz="4" w:space="0" w:color="auto"/>
+              <w:bottom w:val="single" w:sz="4" w:space="0" w:color="auto"/>
+              <w:right w:val="single" w:sz="4" w:space="0" w:color="auto"/>
+            </w:tcBorders>
+            <w:hideMark/>
+          </w:tcPr>
+          <w:p>
+            <w:pPr>
+              <w:spacing w:before="240"/>
+              <w:jc w:val="center"/>
+              <w:rPr>
+                <w:sz w:val="24"/>
+                <w:szCs w:val="24"/>
+              </w:rPr>
+            </w:pPr>
+            <w:r>
+              <w:rPr>
+                <w:sz w:val="24"/>
+                <w:szCs w:val="24"/>
+              </w:rPr>
+              <w:t>16352 bp</w:t>
+            </w:r>
+          </w:p>
+        </w:tc>
+        <w:tc>
+          <w:tcPr>
+            <w:tcW w:w="3805" w:type="dxa"/>
+            <w:tcBorders>
+              <w:top w:val="single" w:sz="4" w:space="0" w:color="auto"/>
+              <w:left w:val="single" w:sz="4" w:space="0" w:color="auto"/>
+              <w:bottom w:val="single" w:sz="4" w:space="0" w:color="auto"/>
+              <w:right w:val="single" w:sz="4" w:space="0" w:color="auto"/>
+            </w:tcBorders>
+            <w:hideMark/>
+          </w:tcPr>
+          <w:p>
+            <w:pPr>
+              <w:spacing w:before="240"/>
+              <w:jc w:val="center"/>
+              <w:rPr>
+                <w:sz w:val="24"/>
+                <w:szCs w:val="24"/>
+              </w:rPr>
+            </w:pPr>
+            <w:r>
+              <w:rPr>
+                <w:sz w:val="24"/>
+                <w:szCs w:val="24"/>
+              </w:rPr>
+              <w:t>220908 bp</w:t>
+            </w:r>
+          </w:p>
+        </w:tc>
+      </w:tr>
+      <w:tr>
+        <w:tc>
+          <w:tcPr>
+            <w:tcW w:w="1838" w:type="dxa"/>
+            <w:tcBorders>
+              <w:top w:val="single" w:sz="4" w:space="0" w:color="auto"/>
+              <w:left w:val="single" w:sz="4" w:space="0" w:color="auto"/>
+              <w:bottom w:val="single" w:sz="4" w:space="0" w:color="auto"/>
+              <w:right w:val="single" w:sz="4" w:space="0" w:color="auto"/>
+            </w:tcBorders>
+            <w:hideMark/>
+          </w:tcPr>
+          <w:p>
+            <w:pPr>
+              <w:spacing w:before="240"/>
+              <w:rPr>
+                <w:sz w:val="24"/>
+                <w:szCs w:val="24"/>
+              </w:rPr>
+            </w:pPr>
+            <w:r>
+              <w:rPr>
+                <w:sz w:val="24"/>
+                <w:szCs w:val="24"/>
+              </w:rPr>
+              <w:t>Accession Number</w:t>
+            </w:r>
+          </w:p>
+        </w:tc>
+        <w:tc>
+          <w:tcPr>
+            <w:tcW w:w="4127" w:type="dxa"/>
+            <w:tcBorders>
+              <w:top w:val="single" w:sz="4" w:space="0" w:color="auto"/>
+              <w:left w:val="single" w:sz="4" w:space="0" w:color="auto"/>
+              <w:bottom w:val="single" w:sz="4" w:space="0" w:color="auto"/>
+              <w:right w:val="single" w:sz="4" w:space="0" w:color="auto"/>
+            </w:tcBorders>
+          </w:tcPr>
+          <w:p>
+            <w:pPr>
+              <w:spacing w:before="240"/>
+              <w:jc w:val="center"/>
+              <w:rPr>
+                <w:sz w:val="24"/>
+                <w:szCs w:val="24"/>
+              </w:rPr>
+            </w:pPr>
+            <w:r>
+              <w:rPr>
+                <w:sz w:val="24"/>
+                <w:szCs w:val="24"/>
+              </w:rPr>
+              <w:t>NC_000007</w:t>
+            </w:r>
+          </w:p>
+          <w:p>
+            <w:pPr>
+              <w:spacing w:before="240"/>
+              <w:jc w:val="center"/>
+              <w:rPr>
+                <w:sz w:val="24"/>
+                <w:szCs w:val="24"/>
+              </w:rPr>
+            </w:pPr>
+            <w:r>
+              <w:rPr>
+                <w:sz w:val="24"/>
+                <w:szCs w:val="24"/>
+              </w:rPr>
+              <w:t>NM_000230</w:t>
+            </w:r>
+          </w:p>
+          <w:p>
+            <w:pPr>
+              <w:spacing w:before="240"/>
+              <w:ind w:firstLine="720"/>
+              <w:rPr>
+                <w:sz w:val="24"/>
+                <w:szCs w:val="24"/>
+              </w:rPr>
+            </w:pPr>
+          </w:p>
+        </w:tc>
+        <w:tc>
+          <w:tcPr>
+            <w:tcW w:w="3805" w:type="dxa"/>
+            <w:tcBorders>
+              <w:top w:val="single" w:sz="4" w:space="0" w:color="auto"/>
+              <w:left w:val="single" w:sz="4" w:space="0" w:color="auto"/>
+              <w:bottom w:val="single" w:sz="4" w:space="0" w:color="auto"/>
+              <w:right w:val="single" w:sz="4" w:space="0" w:color="auto"/>
+            </w:tcBorders>
+            <w:hideMark/>
+          </w:tcPr>
+          <w:p>
+            <w:pPr>
+              <w:spacing w:before="240"/>
+              <w:jc w:val="center"/>
+              <w:rPr>
+                <w:sz w:val="24"/>
+                <w:szCs w:val="24"/>
+              </w:rPr>
+            </w:pPr>
+            <w:r>
+              <w:rPr>
+                <w:sz w:val="24"/>
+                <w:szCs w:val="24"/>
+              </w:rPr>
+              <w:t>NC_000001</w:t>
+            </w:r>
+          </w:p>
+        </w:tc>
+      </w:tr>
+      <w:tr>
+        <w:tc>
+          <w:tcPr>
+            <w:tcW w:w="1838" w:type="dxa"/>
+            <w:tcBorders>
+              <w:top w:val="single" w:sz="4" w:space="0" w:color="auto"/>
+              <w:left w:val="single" w:sz="4" w:space="0" w:color="auto"/>
+              <w:bottom w:val="single" w:sz="4" w:space="0" w:color="auto"/>
+              <w:right w:val="single" w:sz="4" w:space="0" w:color="auto"/>
+            </w:tcBorders>
+            <w:hideMark/>
+          </w:tcPr>
+          <w:p>
+            <w:pPr>
+              <w:spacing w:before="240"/>
+              <w:rPr>
+                <w:sz w:val="24"/>
+                <w:szCs w:val="24"/>
+              </w:rPr>
+            </w:pPr>
+            <w:r>
+              <w:rPr>
+                <w:sz w:val="24"/>
+                <w:szCs w:val="24"/>
+              </w:rPr>
+              <w:t>Number of Exons</w:t>
+            </w:r>
+          </w:p>
+        </w:tc>
+        <w:tc>
+          <w:tcPr>
+            <w:tcW w:w="4127" w:type="dxa"/>
+            <w:tcBorders>
+              <w:top w:val="single" w:sz="4" w:space="0" w:color="auto"/>
+              <w:left w:val="single" w:sz="4" w:space="0" w:color="auto"/>
+              <w:bottom w:val="single" w:sz="4" w:space="0" w:color="auto"/>
+              <w:right w:val="single" w:sz="4" w:space="0" w:color="auto"/>
+            </w:tcBorders>
+            <w:hideMark/>
+          </w:tcPr>
+          <w:p>
+            <w:pPr>
+              <w:spacing w:before="240"/>
+              <w:jc w:val="center"/>
+              <w:rPr>
+                <w:sz w:val="24"/>
+                <w:szCs w:val="24"/>
+              </w:rPr>
+            </w:pPr>
+            <w:r>
+              <w:rPr>
+                <w:sz w:val="24"/>
+                <w:szCs w:val="24"/>
+              </w:rPr>
+              <w:t>3</w:t>
+            </w:r>
+          </w:p>
+        </w:tc>
+        <w:tc>
+          <w:tcPr>
+            <w:tcW w:w="3805" w:type="dxa"/>
+            <w:tcBorders>
+              <w:top w:val="single" w:sz="4" w:space="0" w:color="auto"/>
+              <w:left w:val="single" w:sz="4" w:space="0" w:color="auto"/>
+              <w:bottom w:val="single" w:sz="4" w:space="0" w:color="auto"/>
+              <w:right w:val="single" w:sz="4" w:space="0" w:color="auto"/>
+            </w:tcBorders>
+            <w:hideMark/>
+          </w:tcPr>
+          <w:p>
+            <w:pPr>
+              <w:spacing w:before="240"/>
+              <w:jc w:val="center"/>
+              <w:rPr>
+                <w:sz w:val="24"/>
+                <w:szCs w:val="24"/>
+              </w:rPr>
+            </w:pPr>
+            <w:r>
+              <w:rPr>
+                <w:sz w:val="24"/>
+                <w:szCs w:val="24"/>
+              </w:rPr>
+              <w:t>24</w:t>
+            </w:r>
+          </w:p>
+        </w:tc>
+      </w:tr>
+      <w:tr>
+        <w:tc>
+          <w:tcPr>
+            <w:tcW w:w="1838" w:type="dxa"/>
+            <w:tcBorders>
+              <w:top w:val="single" w:sz="4" w:space="0" w:color="auto"/>
+              <w:left w:val="single" w:sz="4" w:space="0" w:color="auto"/>
+              <w:bottom w:val="single" w:sz="4" w:space="0" w:color="auto"/>
+              <w:right w:val="single" w:sz="4" w:space="0" w:color="auto"/>
+            </w:tcBorders>
+            <w:hideMark/>
+          </w:tcPr>
+          <w:p>
+            <w:pPr>
+              <w:spacing w:before="240"/>
+              <w:rPr>
+                <w:sz w:val="24"/>
+                <w:szCs w:val="24"/>
+              </w:rPr>
+            </w:pPr>
+            <w:r>
+              <w:rPr>
+                <w:sz w:val="24"/>
+                <w:szCs w:val="24"/>
+              </w:rPr>
+              <w:t>Start and End positions of Exons</w:t>
+            </w:r>
+          </w:p>
+        </w:tc>
+        <w:tc>
+          <w:tcPr>
+            <w:tcW w:w="4127" w:type="dxa"/>
+            <w:tcBorders>
+              <w:top w:val="single" w:sz="4" w:space="0" w:color="auto"/>
+              <w:left w:val="single" w:sz="4" w:space="0" w:color="auto"/>
+              <w:bottom w:val="single" w:sz="4" w:space="0" w:color="auto"/>
+              <w:right w:val="single" w:sz="4" w:space="0" w:color="auto"/>
+            </w:tcBorders>
+          </w:tcPr>
+          <w:p>
+            <w:pPr>
+              <w:spacing w:before="240"/>
+              <w:rPr>
+                <w:sz w:val="24"/>
+                <w:szCs w:val="24"/>
+              </w:rPr>
+            </w:pPr>
+          </w:p>
+          <w:p>
+            <w:pPr>
+              <w:rPr>
+                <w:sz w:val="24"/>
+                <w:szCs w:val="24"/>
+              </w:rPr>
+            </w:pPr>
+          </w:p>
+          <w:p>
+            <w:pPr>
+              <w:rPr>
+                <w:sz w:val="24"/>
+                <w:szCs w:val="24"/>
+              </w:rPr>
+            </w:pPr>
+          </w:p>
+          <w:p>
+            <w:pPr>
+              <w:rPr>
+                <w:sz w:val="24"/>
+                <w:szCs w:val="24"/>
+              </w:rPr>
+            </w:pPr>
+          </w:p>
+        </w:tc>
+        <w:tc>
+          <w:tcPr>
+            <w:tcW w:w="3805" w:type="dxa"/>
+            <w:tcBorders>
+              <w:top w:val="single" w:sz="4" w:space="0" w:color="auto"/>
+              <w:left w:val="single" w:sz="4" w:space="0" w:color="auto"/>
+              <w:bottom w:val="single" w:sz="4" w:space="0" w:color="auto"/>
+              <w:right w:val="single" w:sz="4" w:space="0" w:color="auto"/>
+            </w:tcBorders>
+          </w:tcPr>
+          <w:p>
+            <w:pPr>
+              <w:spacing w:before="240"/>
+              <w:rPr>
+                <w:sz w:val="24"/>
+                <w:szCs w:val="24"/>
+              </w:rPr>
+            </w:pPr>
+          </w:p>
+        </w:tc>
+      </w:tr>
+      <w:tr>
+        <w:tc>
+          <w:tcPr>
+            <w:tcW w:w="1838" w:type="dxa"/>
+            <w:tcBorders>
+              <w:top w:val="single" w:sz="4" w:space="0" w:color="auto"/>
+              <w:left w:val="single" w:sz="4" w:space="0" w:color="auto"/>
+              <w:bottom w:val="single" w:sz="4" w:space="0" w:color="auto"/>
+              <w:right w:val="single" w:sz="4" w:space="0" w:color="auto"/>
+            </w:tcBorders>
+            <w:hideMark/>
+          </w:tcPr>
+          <w:p>
+            <w:pPr>
+              <w:tabs>
+                <w:tab w:val="left" w:pos="1880"/>
+              </w:tabs>
+              <w:spacing w:before="240"/>
+              <w:rPr>
+                <w:sz w:val="24"/>
+                <w:szCs w:val="24"/>
+              </w:rPr>
+            </w:pPr>
+            <w:r>
+              <w:rPr>
+                <w:sz w:val="24"/>
+                <w:szCs w:val="24"/>
+              </w:rPr>
+              <w:lastRenderedPageBreak/>
+              <w:t>Publications</w:t>
+            </w:r>
+            <w:r>
+              <w:rPr>
+                <w:sz w:val="24"/>
+                <w:szCs w:val="24"/>
+              </w:rPr>
+              <w:tab/>
+            </w:r>
+          </w:p>
+        </w:tc>
+        <w:tc>
+          <w:tcPr>
+            <w:tcW w:w="4127" w:type="dxa"/>
+            <w:tcBorders>
+              <w:top w:val="single" w:sz="4" w:space="0" w:color="auto"/>
+              <w:left w:val="single" w:sz="4" w:space="0" w:color="auto"/>
+              <w:bottom w:val="single" w:sz="4" w:space="0" w:color="auto"/>
+              <w:right w:val="single" w:sz="4" w:space="0" w:color="auto"/>
+            </w:tcBorders>
+            <w:hideMark/>
+          </w:tcPr>
+          <w:p>
+            <w:pPr>
+              <w:spacing w:before="240"/>
+              <w:rPr>
+                <w:sz w:val="24"/>
+                <w:szCs w:val="24"/>
+              </w:rPr>
+            </w:pPr>
+            <w:r>
+              <w:rPr>
+                <w:sz w:val="24"/>
+                <w:szCs w:val="24"/>
+              </w:rPr>
+              <w:t xml:space="preserve">REFERENCE - </w:t>
+            </w:r>
+            <w:proofErr w:type="gramStart"/>
+            <w:r>
+              <w:rPr>
+                <w:sz w:val="24"/>
+                <w:szCs w:val="24"/>
+              </w:rPr>
+              <w:t>2  (</w:t>
+            </w:r>
+            <w:proofErr w:type="gramEnd"/>
+            <w:r>
+              <w:rPr>
+                <w:sz w:val="24"/>
+                <w:szCs w:val="24"/>
+              </w:rPr>
+              <w:t>bases 1 to 16352)</w:t>
+            </w:r>
+          </w:p>
+          <w:p>
+            <w:pPr>
+              <w:spacing w:before="240"/>
+              <w:rPr>
+                <w:sz w:val="22"/>
+                <w:szCs w:val="22"/>
+              </w:rPr>
+            </w:pPr>
+            <w:r>
+              <w:rPr>
+                <w:sz w:val="24"/>
+                <w:szCs w:val="24"/>
+              </w:rPr>
+              <w:t xml:space="preserve">AUTHORS - </w:t>
+            </w:r>
+            <w:proofErr w:type="spellStart"/>
+            <w:proofErr w:type="gramStart"/>
+            <w:r>
+              <w:rPr>
+                <w:sz w:val="24"/>
+                <w:szCs w:val="24"/>
+              </w:rPr>
+              <w:t>Hillier,L.W</w:t>
+            </w:r>
+            <w:proofErr w:type="spellEnd"/>
+            <w:r>
+              <w:rPr>
+                <w:sz w:val="24"/>
+                <w:szCs w:val="24"/>
+              </w:rPr>
+              <w:t>.</w:t>
+            </w:r>
+            <w:proofErr w:type="gramEnd"/>
+            <w:r>
+              <w:rPr>
+                <w:sz w:val="24"/>
+                <w:szCs w:val="24"/>
+              </w:rPr>
+              <w:t xml:space="preserve">, </w:t>
+            </w:r>
+            <w:proofErr w:type="spellStart"/>
+            <w:r>
+              <w:rPr>
+                <w:sz w:val="24"/>
+                <w:szCs w:val="24"/>
+              </w:rPr>
+              <w:t>Fulton,R.S</w:t>
+            </w:r>
+            <w:proofErr w:type="spellEnd"/>
+            <w:r>
+              <w:rPr>
+                <w:sz w:val="24"/>
+                <w:szCs w:val="24"/>
+              </w:rPr>
+              <w:t xml:space="preserve">., </w:t>
+            </w:r>
+            <w:proofErr w:type="spellStart"/>
+            <w:r>
+              <w:rPr>
+                <w:sz w:val="24"/>
+                <w:szCs w:val="24"/>
+              </w:rPr>
+              <w:t>Fulton,L.A</w:t>
+            </w:r>
+            <w:proofErr w:type="spellEnd"/>
+            <w:r>
+              <w:rPr>
+                <w:sz w:val="24"/>
+                <w:szCs w:val="24"/>
+              </w:rPr>
+              <w:t xml:space="preserve">., </w:t>
+            </w:r>
+            <w:proofErr w:type="spellStart"/>
+            <w:r>
+              <w:rPr>
+                <w:sz w:val="24"/>
+                <w:szCs w:val="24"/>
+              </w:rPr>
+              <w:t>Graves,T.A</w:t>
+            </w:r>
+            <w:proofErr w:type="spellEnd"/>
+            <w:r>
+              <w:rPr>
+                <w:sz w:val="24"/>
+                <w:szCs w:val="24"/>
+              </w:rPr>
+              <w:t xml:space="preserve">., </w:t>
+            </w:r>
+            <w:proofErr w:type="spellStart"/>
+            <w:r>
+              <w:rPr>
+                <w:sz w:val="24"/>
+                <w:szCs w:val="24"/>
+              </w:rPr>
+              <w:t>Pepin,K.H</w:t>
+            </w:r>
+            <w:proofErr w:type="spellEnd"/>
+            <w:r>
+              <w:rPr>
+                <w:sz w:val="24"/>
+                <w:szCs w:val="24"/>
+              </w:rPr>
+              <w:t>., Wagner-</w:t>
+            </w:r>
+            <w:proofErr w:type="spellStart"/>
+            <w:r>
+              <w:rPr>
+                <w:sz w:val="24"/>
+                <w:szCs w:val="24"/>
+              </w:rPr>
+              <w:t>McPherson,C</w:t>
+            </w:r>
+            <w:proofErr w:type="spellEnd"/>
+            <w:r>
+              <w:rPr>
+                <w:sz w:val="24"/>
+                <w:szCs w:val="24"/>
+              </w:rPr>
+              <w:t xml:space="preserve">., </w:t>
+            </w:r>
+            <w:proofErr w:type="spellStart"/>
+            <w:r>
+              <w:rPr>
+                <w:sz w:val="24"/>
+                <w:szCs w:val="24"/>
+              </w:rPr>
+              <w:t>Layman,D</w:t>
+            </w:r>
+            <w:proofErr w:type="spellEnd"/>
+            <w:r>
+              <w:rPr>
+                <w:sz w:val="24"/>
+                <w:szCs w:val="24"/>
+              </w:rPr>
+              <w:t xml:space="preserve">., </w:t>
+            </w:r>
+            <w:proofErr w:type="spellStart"/>
+            <w:r>
+              <w:rPr>
+                <w:sz w:val="24"/>
+                <w:szCs w:val="24"/>
+              </w:rPr>
+              <w:t>Maas,J</w:t>
+            </w:r>
+            <w:proofErr w:type="spellEnd"/>
+            <w:r>
+              <w:rPr>
+                <w:sz w:val="24"/>
+                <w:szCs w:val="24"/>
+              </w:rPr>
+              <w:t xml:space="preserve">., </w:t>
+            </w:r>
+            <w:proofErr w:type="spellStart"/>
+            <w:r>
+              <w:rPr>
+                <w:sz w:val="24"/>
+                <w:szCs w:val="24"/>
+              </w:rPr>
+              <w:t>Jaeger,S</w:t>
+            </w:r>
+            <w:proofErr w:type="spellEnd"/>
+            <w:r>
+              <w:rPr>
+                <w:sz w:val="24"/>
+                <w:szCs w:val="24"/>
+              </w:rPr>
+              <w:t xml:space="preserve">., </w:t>
+            </w:r>
+            <w:proofErr w:type="spellStart"/>
+            <w:r>
+              <w:rPr>
+                <w:sz w:val="24"/>
+                <w:szCs w:val="24"/>
+              </w:rPr>
+              <w:t>Walker,R</w:t>
+            </w:r>
+            <w:proofErr w:type="spellEnd"/>
+            <w:r>
+              <w:rPr>
+                <w:sz w:val="24"/>
+                <w:szCs w:val="24"/>
+              </w:rPr>
+              <w:t>.</w:t>
+            </w:r>
+            <w:r>
+              <w:t xml:space="preserve"> </w:t>
+            </w:r>
+          </w:p>
+          <w:p>
+            <w:pPr>
+              <w:spacing w:before="240"/>
+              <w:rPr>
+                <w:sz w:val="24"/>
+                <w:szCs w:val="24"/>
+              </w:rPr>
+            </w:pPr>
+            <w:r>
+              <w:rPr>
+                <w:sz w:val="24"/>
+                <w:szCs w:val="24"/>
+              </w:rPr>
+              <w:t>TITLE - The DNA sequence of human chromosome 7</w:t>
+            </w:r>
+          </w:p>
+          <w:p>
+            <w:pPr>
+              <w:spacing w:before="240"/>
+              <w:rPr>
+                <w:sz w:val="24"/>
+                <w:szCs w:val="24"/>
+              </w:rPr>
+            </w:pPr>
+            <w:r>
+              <w:rPr>
+                <w:sz w:val="24"/>
+                <w:szCs w:val="24"/>
+              </w:rPr>
+              <w:t>JOURNAL - Nature 424 (6945), 157-164 (2003)</w:t>
+            </w:r>
+          </w:p>
+          <w:p>
+            <w:pPr>
+              <w:spacing w:before="240"/>
+              <w:rPr>
+                <w:sz w:val="24"/>
+                <w:szCs w:val="24"/>
+              </w:rPr>
+            </w:pPr>
+            <w:r>
+              <w:rPr>
+                <w:sz w:val="24"/>
+                <w:szCs w:val="24"/>
+              </w:rPr>
+              <w:t>PUBMED - 12853948</w:t>
+            </w:r>
+          </w:p>
+        </w:tc>
+        <w:tc>
+          <w:tcPr>
+            <w:tcW w:w="3805" w:type="dxa"/>
+            <w:tcBorders>
+              <w:top w:val="single" w:sz="4" w:space="0" w:color="auto"/>
+              <w:left w:val="single" w:sz="4" w:space="0" w:color="auto"/>
+              <w:bottom w:val="single" w:sz="4" w:space="0" w:color="auto"/>
+              <w:right w:val="single" w:sz="4" w:space="0" w:color="auto"/>
+            </w:tcBorders>
+            <w:hideMark/>
+          </w:tcPr>
+          <w:p>
+            <w:pPr>
+              <w:spacing w:before="240"/>
+              <w:rPr>
+                <w:sz w:val="24"/>
+                <w:szCs w:val="24"/>
+              </w:rPr>
+            </w:pPr>
+            <w:r>
+              <w:rPr>
+                <w:sz w:val="24"/>
+                <w:szCs w:val="24"/>
+              </w:rPr>
+              <w:t xml:space="preserve">REFERENCE - </w:t>
+            </w:r>
+            <w:proofErr w:type="gramStart"/>
+            <w:r>
+              <w:rPr>
+                <w:sz w:val="24"/>
+                <w:szCs w:val="24"/>
+              </w:rPr>
+              <w:t>1  (</w:t>
+            </w:r>
+            <w:proofErr w:type="gramEnd"/>
+            <w:r>
+              <w:rPr>
+                <w:sz w:val="24"/>
+                <w:szCs w:val="24"/>
+              </w:rPr>
+              <w:t>bases 1 to 220908)</w:t>
+            </w:r>
+          </w:p>
+          <w:p>
+            <w:pPr>
+              <w:spacing w:before="240"/>
+              <w:rPr>
+                <w:sz w:val="24"/>
+                <w:szCs w:val="24"/>
+              </w:rPr>
+            </w:pPr>
+            <w:r>
+              <w:rPr>
+                <w:sz w:val="24"/>
+                <w:szCs w:val="24"/>
+              </w:rPr>
+              <w:t xml:space="preserve">AUTHORS - </w:t>
+            </w:r>
+            <w:proofErr w:type="spellStart"/>
+            <w:proofErr w:type="gramStart"/>
+            <w:r>
+              <w:rPr>
+                <w:sz w:val="24"/>
+                <w:szCs w:val="24"/>
+              </w:rPr>
+              <w:t>Gregory,S.G</w:t>
+            </w:r>
+            <w:proofErr w:type="spellEnd"/>
+            <w:r>
+              <w:rPr>
+                <w:sz w:val="24"/>
+                <w:szCs w:val="24"/>
+              </w:rPr>
+              <w:t>.</w:t>
+            </w:r>
+            <w:proofErr w:type="gramEnd"/>
+            <w:r>
+              <w:rPr>
+                <w:sz w:val="24"/>
+                <w:szCs w:val="24"/>
+              </w:rPr>
+              <w:t>, Barlow,K.F.,</w:t>
+            </w:r>
+            <w:proofErr w:type="spellStart"/>
+            <w:r>
+              <w:rPr>
+                <w:sz w:val="24"/>
+                <w:szCs w:val="24"/>
+              </w:rPr>
+              <w:t>McLay,K.E</w:t>
+            </w:r>
+            <w:proofErr w:type="spellEnd"/>
+            <w:r>
+              <w:rPr>
+                <w:sz w:val="24"/>
+                <w:szCs w:val="24"/>
+              </w:rPr>
+              <w:t xml:space="preserve">., </w:t>
+            </w:r>
+            <w:proofErr w:type="spellStart"/>
+            <w:r>
+              <w:rPr>
+                <w:sz w:val="24"/>
+                <w:szCs w:val="24"/>
+              </w:rPr>
+              <w:t>Kaul,R</w:t>
+            </w:r>
+            <w:proofErr w:type="spellEnd"/>
+            <w:r>
+              <w:rPr>
+                <w:sz w:val="24"/>
+                <w:szCs w:val="24"/>
+              </w:rPr>
+              <w:t>., Swarbreck,D.,</w:t>
+            </w:r>
+            <w:proofErr w:type="spellStart"/>
+            <w:r>
+              <w:rPr>
+                <w:sz w:val="24"/>
+                <w:szCs w:val="24"/>
+              </w:rPr>
+              <w:t>Dunham,A</w:t>
+            </w:r>
+            <w:proofErr w:type="spellEnd"/>
+            <w:r>
+              <w:rPr>
+                <w:sz w:val="24"/>
+                <w:szCs w:val="24"/>
+              </w:rPr>
+              <w:t xml:space="preserve">., </w:t>
+            </w:r>
+            <w:proofErr w:type="spellStart"/>
+            <w:r>
+              <w:rPr>
+                <w:sz w:val="24"/>
+                <w:szCs w:val="24"/>
+              </w:rPr>
+              <w:t>Scott,C.E</w:t>
+            </w:r>
+            <w:proofErr w:type="spellEnd"/>
+            <w:r>
+              <w:rPr>
+                <w:sz w:val="24"/>
+                <w:szCs w:val="24"/>
+              </w:rPr>
+              <w:t>., Howe,K.L.,Woodfine,K.,</w:t>
+            </w:r>
+            <w:proofErr w:type="spellStart"/>
+            <w:r>
+              <w:rPr>
+                <w:sz w:val="24"/>
+                <w:szCs w:val="24"/>
+              </w:rPr>
+              <w:t>Spencer,C.C</w:t>
+            </w:r>
+            <w:proofErr w:type="spellEnd"/>
+            <w:r>
+              <w:rPr>
+                <w:sz w:val="24"/>
+                <w:szCs w:val="24"/>
+              </w:rPr>
+              <w:t>.,</w:t>
+            </w:r>
+          </w:p>
+          <w:p>
+            <w:pPr>
+              <w:rPr>
+                <w:sz w:val="24"/>
+                <w:szCs w:val="24"/>
+              </w:rPr>
+            </w:pPr>
+            <w:proofErr w:type="spellStart"/>
+            <w:proofErr w:type="gramStart"/>
+            <w:r>
+              <w:rPr>
+                <w:sz w:val="24"/>
+                <w:szCs w:val="24"/>
+              </w:rPr>
+              <w:t>Jones,M.C</w:t>
+            </w:r>
+            <w:proofErr w:type="spellEnd"/>
+            <w:r>
+              <w:rPr>
+                <w:sz w:val="24"/>
+                <w:szCs w:val="24"/>
+              </w:rPr>
+              <w:t>.</w:t>
+            </w:r>
+            <w:proofErr w:type="gramEnd"/>
+            <w:r>
+              <w:rPr>
+                <w:sz w:val="24"/>
+                <w:szCs w:val="24"/>
+              </w:rPr>
+              <w:t xml:space="preserve">, </w:t>
+            </w:r>
+            <w:proofErr w:type="spellStart"/>
+            <w:r>
+              <w:rPr>
+                <w:sz w:val="24"/>
+                <w:szCs w:val="24"/>
+              </w:rPr>
+              <w:t>Gillson,C</w:t>
+            </w:r>
+            <w:proofErr w:type="spellEnd"/>
+            <w:r>
+              <w:rPr>
+                <w:sz w:val="24"/>
+                <w:szCs w:val="24"/>
+              </w:rPr>
+              <w:t xml:space="preserve">., </w:t>
+            </w:r>
+            <w:proofErr w:type="spellStart"/>
+            <w:r>
+              <w:rPr>
+                <w:sz w:val="24"/>
+                <w:szCs w:val="24"/>
+              </w:rPr>
+              <w:t>Searle,S</w:t>
+            </w:r>
+            <w:proofErr w:type="spellEnd"/>
+            <w:r>
+              <w:rPr>
+                <w:sz w:val="24"/>
+                <w:szCs w:val="24"/>
+              </w:rPr>
+              <w:t xml:space="preserve">., </w:t>
+            </w:r>
+            <w:proofErr w:type="spellStart"/>
+            <w:r>
+              <w:rPr>
+                <w:sz w:val="24"/>
+                <w:szCs w:val="24"/>
+              </w:rPr>
+              <w:t>Zhou,Y</w:t>
+            </w:r>
+            <w:proofErr w:type="spellEnd"/>
+            <w:r>
+              <w:rPr>
+                <w:sz w:val="24"/>
+                <w:szCs w:val="24"/>
+              </w:rPr>
+              <w:t xml:space="preserve">., </w:t>
+            </w:r>
+            <w:proofErr w:type="spellStart"/>
+            <w:r>
+              <w:rPr>
+                <w:sz w:val="24"/>
+                <w:szCs w:val="24"/>
+              </w:rPr>
+              <w:t>Kokocinski,F</w:t>
+            </w:r>
+            <w:proofErr w:type="spellEnd"/>
+            <w:r>
+              <w:rPr>
+                <w:sz w:val="24"/>
+                <w:szCs w:val="24"/>
+              </w:rPr>
+              <w:t>.,</w:t>
+            </w:r>
+            <w:r>
+              <w:t xml:space="preserve"> </w:t>
+            </w:r>
+          </w:p>
+          <w:p>
+            <w:pPr>
+              <w:spacing w:before="240"/>
+              <w:rPr>
+                <w:sz w:val="24"/>
+                <w:szCs w:val="24"/>
+              </w:rPr>
+            </w:pPr>
+            <w:r>
+              <w:rPr>
+                <w:sz w:val="24"/>
+                <w:szCs w:val="24"/>
+              </w:rPr>
+              <w:t>TITLE - The DNA sequence and biological annotation of human chromosome 1</w:t>
+            </w:r>
+          </w:p>
+          <w:p>
+            <w:pPr>
+              <w:spacing w:before="240"/>
+              <w:rPr>
+                <w:sz w:val="24"/>
+                <w:szCs w:val="24"/>
+              </w:rPr>
+            </w:pPr>
+            <w:r>
+              <w:rPr>
+                <w:sz w:val="24"/>
+                <w:szCs w:val="24"/>
+              </w:rPr>
+              <w:t>JOURNAL - Nature 441 (7091), 315-321 (2006)</w:t>
+            </w:r>
+          </w:p>
+          <w:p>
+            <w:pPr>
+              <w:spacing w:before="240"/>
+              <w:rPr>
+                <w:sz w:val="24"/>
+                <w:szCs w:val="24"/>
+              </w:rPr>
+            </w:pPr>
+            <w:r>
+              <w:rPr>
+                <w:sz w:val="24"/>
+                <w:szCs w:val="24"/>
+              </w:rPr>
+              <w:t>PUBMED - 16710414</w:t>
+            </w:r>
+          </w:p>
+        </w:tc>
+      </w:tr>
+    </w:tbl>
+    <w:p/>
+    <w:p/>
+    <w:p>
+      <w:pPr>
+        <w:rPr>
+          <w:sz w:val="24"/>
+          <w:szCs w:val="24"/>
+        </w:rPr>
+      </w:pPr>
+      <w:r>
+        <w:t xml:space="preserve">    </w:t>
+      </w:r>
+      <w:r>
+        <w:rPr>
+          <w:sz w:val="24"/>
+          <w:szCs w:val="24"/>
+        </w:rPr>
+        <w:t>Organism: Rat</w:t>
+      </w:r>
+    </w:p>
+    <w:tbl>
+      <w:tblPr>
+        <w:tblStyle w:val="TableGrid"/>
+        <w:tblW w:w="0" w:type="auto"/>
+        <w:tblInd w:w="284" w:type="dxa"/>
+        <w:tblLook w:val="04A0" w:firstRow="1" w:lastRow="0" w:firstColumn="1" w:lastColumn="0" w:noHBand="0" w:noVBand="1"/>
+      </w:tblPr>
+      <w:tblGrid>
+        <w:gridCol w:w="1821"/>
+        <w:gridCol w:w="4002"/>
+        <w:gridCol w:w="3748"/>
+      </w:tblGrid>
+      <w:tr>
+        <w:trPr>
+          <w:trHeight w:val="850"/>
+        </w:trPr>
+        <w:tc>
+          <w:tcPr>
+            <w:tcW w:w="1821" w:type="dxa"/>
+            <w:tcBorders>
+              <w:top w:val="single" w:sz="4" w:space="0" w:color="auto"/>
+              <w:left w:val="single" w:sz="4" w:space="0" w:color="auto"/>
+              <w:bottom w:val="single" w:sz="4" w:space="0" w:color="auto"/>
+              <w:right w:val="single" w:sz="4" w:space="0" w:color="auto"/>
+            </w:tcBorders>
+          </w:tcPr>
+          <w:p>
+            <w:pPr>
+              <w:spacing w:before="240"/>
+              <w:rPr>
+                <w:sz w:val="24"/>
+                <w:szCs w:val="24"/>
+              </w:rPr>
+            </w:pPr>
+          </w:p>
+        </w:tc>
+        <w:tc>
+          <w:tcPr>
+            <w:tcW w:w="4002" w:type="dxa"/>
+            <w:tcBorders>
+              <w:top w:val="single" w:sz="4" w:space="0" w:color="auto"/>
+              <w:left w:val="single" w:sz="4" w:space="0" w:color="auto"/>
+              <w:bottom w:val="single" w:sz="4" w:space="0" w:color="auto"/>
+              <w:right w:val="single" w:sz="4" w:space="0" w:color="auto"/>
+            </w:tcBorders>
+            <w:hideMark/>
+          </w:tcPr>
+          <w:p>
+            <w:pPr>
+              <w:spacing w:before="240"/>
+              <w:jc w:val="center"/>
+              <w:rPr>
+                <w:sz w:val="24"/>
+                <w:szCs w:val="24"/>
+              </w:rPr>
+            </w:pPr>
+            <w:r>
+              <w:rPr>
+                <w:sz w:val="24"/>
+                <w:szCs w:val="24"/>
+              </w:rPr>
+              <w:t>Leptin</w:t>
+            </w:r>
+          </w:p>
+        </w:tc>
+        <w:tc>
+          <w:tcPr>
+            <w:tcW w:w="3748" w:type="dxa"/>
+            <w:tcBorders>
+              <w:top w:val="single" w:sz="4" w:space="0" w:color="auto"/>
+              <w:left w:val="single" w:sz="4" w:space="0" w:color="auto"/>
+              <w:bottom w:val="single" w:sz="4" w:space="0" w:color="auto"/>
+              <w:right w:val="single" w:sz="4" w:space="0" w:color="auto"/>
+            </w:tcBorders>
+            <w:hideMark/>
+          </w:tcPr>
+          <w:p>
+            <w:pPr>
+              <w:spacing w:before="240"/>
+              <w:jc w:val="center"/>
+              <w:rPr>
+                <w:sz w:val="24"/>
+                <w:szCs w:val="24"/>
+              </w:rPr>
+            </w:pPr>
+            <w:r>
+              <w:rPr>
+                <w:sz w:val="24"/>
+                <w:szCs w:val="24"/>
+              </w:rPr>
+              <w:t>Leptin Receptor</w:t>
+            </w:r>
+          </w:p>
+        </w:tc>
+      </w:tr>
+      <w:tr>
+        <w:tc>
+          <w:tcPr>
+            <w:tcW w:w="1821" w:type="dxa"/>
+            <w:tcBorders>
+              <w:top w:val="single" w:sz="4" w:space="0" w:color="auto"/>
+              <w:left w:val="single" w:sz="4" w:space="0" w:color="auto"/>
+              <w:bottom w:val="single" w:sz="4" w:space="0" w:color="auto"/>
+              <w:right w:val="single" w:sz="4" w:space="0" w:color="auto"/>
+            </w:tcBorders>
+            <w:hideMark/>
+          </w:tcPr>
+          <w:p>
+            <w:pPr>
+              <w:spacing w:before="240"/>
+              <w:rPr>
+                <w:sz w:val="24"/>
+                <w:szCs w:val="24"/>
+              </w:rPr>
+            </w:pPr>
+            <w:r>
+              <w:rPr>
+                <w:sz w:val="24"/>
+                <w:szCs w:val="24"/>
+              </w:rPr>
+              <w:t>Chromosomal Location</w:t>
+            </w:r>
+          </w:p>
+        </w:tc>
+        <w:tc>
+          <w:tcPr>
+            <w:tcW w:w="4002" w:type="dxa"/>
+            <w:tcBorders>
+              <w:top w:val="single" w:sz="4" w:space="0" w:color="auto"/>
+              <w:left w:val="single" w:sz="4" w:space="0" w:color="auto"/>
+              <w:bottom w:val="single" w:sz="4" w:space="0" w:color="auto"/>
+              <w:right w:val="single" w:sz="4" w:space="0" w:color="auto"/>
+            </w:tcBorders>
+            <w:hideMark/>
+          </w:tcPr>
+          <w:p>
+            <w:pPr>
+              <w:spacing w:before="240"/>
+              <w:jc w:val="center"/>
+              <w:rPr>
+                <w:sz w:val="24"/>
+                <w:szCs w:val="24"/>
+              </w:rPr>
+            </w:pPr>
+            <w:r>
+              <w:rPr>
+                <w:sz w:val="24"/>
+                <w:szCs w:val="24"/>
+              </w:rPr>
+              <w:t>Chromosome 4</w:t>
+            </w:r>
+          </w:p>
+          <w:p>
+            <w:pPr>
+              <w:spacing w:before="240"/>
+              <w:jc w:val="center"/>
+              <w:rPr>
+                <w:sz w:val="24"/>
+                <w:szCs w:val="24"/>
+              </w:rPr>
+            </w:pPr>
+            <w:r>
+              <w:rPr>
+                <w:sz w:val="24"/>
+                <w:szCs w:val="24"/>
+              </w:rPr>
+              <w:t>NC_051339.1 (</w:t>
+            </w:r>
+            <w:proofErr w:type="gramStart"/>
+            <w:r>
+              <w:rPr>
+                <w:sz w:val="24"/>
+                <w:szCs w:val="24"/>
+              </w:rPr>
+              <w:t>57661127..</w:t>
+            </w:r>
+            <w:proofErr w:type="gramEnd"/>
+            <w:r>
+              <w:rPr>
+                <w:sz w:val="24"/>
+                <w:szCs w:val="24"/>
+              </w:rPr>
+              <w:t>57675262)</w:t>
+            </w:r>
+          </w:p>
+        </w:tc>
+        <w:tc>
+          <w:tcPr>
+            <w:tcW w:w="3748" w:type="dxa"/>
+            <w:tcBorders>
+              <w:top w:val="single" w:sz="4" w:space="0" w:color="auto"/>
+              <w:left w:val="single" w:sz="4" w:space="0" w:color="auto"/>
+              <w:bottom w:val="single" w:sz="4" w:space="0" w:color="auto"/>
+              <w:right w:val="single" w:sz="4" w:space="0" w:color="auto"/>
+            </w:tcBorders>
+            <w:hideMark/>
+          </w:tcPr>
+          <w:p>
+            <w:pPr>
+              <w:spacing w:before="240"/>
+              <w:jc w:val="center"/>
+              <w:rPr>
+                <w:sz w:val="24"/>
+                <w:szCs w:val="24"/>
+              </w:rPr>
+            </w:pPr>
+            <w:r>
+              <w:rPr>
+                <w:sz w:val="24"/>
+                <w:szCs w:val="24"/>
+              </w:rPr>
+              <w:t>Chromosome 5</w:t>
+            </w:r>
+          </w:p>
+          <w:p>
+            <w:pPr>
+              <w:spacing w:before="240"/>
+              <w:jc w:val="center"/>
+              <w:rPr>
+                <w:sz w:val="24"/>
+                <w:szCs w:val="24"/>
+              </w:rPr>
+            </w:pPr>
+            <w:r>
+              <w:rPr>
+                <w:sz w:val="24"/>
+                <w:szCs w:val="24"/>
+              </w:rPr>
+              <w:t>NC_051340.1 (</w:t>
+            </w:r>
+            <w:proofErr w:type="gramStart"/>
+            <w:r>
+              <w:rPr>
+                <w:sz w:val="24"/>
+                <w:szCs w:val="24"/>
+              </w:rPr>
+              <w:t>116294409..</w:t>
+            </w:r>
+            <w:proofErr w:type="gramEnd"/>
+            <w:r>
+              <w:rPr>
+                <w:sz w:val="24"/>
+                <w:szCs w:val="24"/>
+              </w:rPr>
+              <w:t>116477904)</w:t>
+            </w:r>
+          </w:p>
+        </w:tc>
+      </w:tr>
+      <w:tr>
+        <w:tc>
+          <w:tcPr>
+            <w:tcW w:w="1821" w:type="dxa"/>
+            <w:tcBorders>
+              <w:top w:val="single" w:sz="4" w:space="0" w:color="auto"/>
+              <w:left w:val="single" w:sz="4" w:space="0" w:color="auto"/>
+              <w:bottom w:val="single" w:sz="4" w:space="0" w:color="auto"/>
+              <w:right w:val="single" w:sz="4" w:space="0" w:color="auto"/>
+            </w:tcBorders>
+            <w:hideMark/>
+          </w:tcPr>
+          <w:p>
+            <w:pPr>
+              <w:spacing w:before="240"/>
+              <w:rPr>
+                <w:sz w:val="24"/>
+                <w:szCs w:val="24"/>
+              </w:rPr>
+            </w:pPr>
+            <w:r>
+              <w:rPr>
+                <w:sz w:val="24"/>
+                <w:szCs w:val="24"/>
+              </w:rPr>
+              <w:t>Length of Gene Sequence</w:t>
+            </w:r>
+          </w:p>
+        </w:tc>
+        <w:tc>
+          <w:tcPr>
+            <w:tcW w:w="4002" w:type="dxa"/>
+            <w:tcBorders>
+              <w:top w:val="single" w:sz="4" w:space="0" w:color="auto"/>
+              <w:left w:val="single" w:sz="4" w:space="0" w:color="auto"/>
+              <w:bottom w:val="single" w:sz="4" w:space="0" w:color="auto"/>
+              <w:right w:val="single" w:sz="4" w:space="0" w:color="auto"/>
+            </w:tcBorders>
+            <w:hideMark/>
+          </w:tcPr>
+          <w:p>
+            <w:pPr>
+              <w:spacing w:before="240"/>
+              <w:jc w:val="center"/>
+              <w:rPr>
+                <w:sz w:val="24"/>
+                <w:szCs w:val="24"/>
+              </w:rPr>
+            </w:pPr>
+            <w:r>
+              <w:rPr>
+                <w:sz w:val="24"/>
+                <w:szCs w:val="24"/>
+              </w:rPr>
+              <w:t>14136 bp</w:t>
+            </w:r>
+          </w:p>
+        </w:tc>
+        <w:tc>
+          <w:tcPr>
+            <w:tcW w:w="3748" w:type="dxa"/>
+            <w:tcBorders>
+              <w:top w:val="single" w:sz="4" w:space="0" w:color="auto"/>
+              <w:left w:val="single" w:sz="4" w:space="0" w:color="auto"/>
+              <w:bottom w:val="single" w:sz="4" w:space="0" w:color="auto"/>
+              <w:right w:val="single" w:sz="4" w:space="0" w:color="auto"/>
+            </w:tcBorders>
+            <w:hideMark/>
+          </w:tcPr>
+          <w:p>
+            <w:pPr>
+              <w:spacing w:before="240"/>
+              <w:jc w:val="center"/>
+              <w:rPr>
+                <w:sz w:val="24"/>
+                <w:szCs w:val="24"/>
+              </w:rPr>
+            </w:pPr>
+            <w:r>
+              <w:rPr>
+                <w:sz w:val="24"/>
+                <w:szCs w:val="24"/>
+              </w:rPr>
+              <w:t>183496 bp</w:t>
+            </w:r>
+          </w:p>
+        </w:tc>
+      </w:tr>
+      <w:tr>
+        <w:tc>
+          <w:tcPr>
+            <w:tcW w:w="1821" w:type="dxa"/>
+            <w:tcBorders>
+              <w:top w:val="single" w:sz="4" w:space="0" w:color="auto"/>
+              <w:left w:val="single" w:sz="4" w:space="0" w:color="auto"/>
+              <w:bottom w:val="single" w:sz="4" w:space="0" w:color="auto"/>
+              <w:right w:val="single" w:sz="4" w:space="0" w:color="auto"/>
+            </w:tcBorders>
+            <w:hideMark/>
+          </w:tcPr>
+          <w:p>
+            <w:pPr>
+              <w:spacing w:before="240"/>
+              <w:rPr>
+                <w:sz w:val="24"/>
+                <w:szCs w:val="24"/>
+              </w:rPr>
+            </w:pPr>
+            <w:r>
+              <w:rPr>
+                <w:sz w:val="24"/>
+                <w:szCs w:val="24"/>
+              </w:rPr>
+              <w:t>Accession Number</w:t>
+            </w:r>
+          </w:p>
+        </w:tc>
+        <w:tc>
+          <w:tcPr>
+            <w:tcW w:w="4002" w:type="dxa"/>
+            <w:tcBorders>
+              <w:top w:val="single" w:sz="4" w:space="0" w:color="auto"/>
+              <w:left w:val="single" w:sz="4" w:space="0" w:color="auto"/>
+              <w:bottom w:val="single" w:sz="4" w:space="0" w:color="auto"/>
+              <w:right w:val="single" w:sz="4" w:space="0" w:color="auto"/>
+            </w:tcBorders>
+            <w:hideMark/>
+          </w:tcPr>
+          <w:p>
+            <w:pPr>
+              <w:spacing w:before="240"/>
+              <w:ind w:firstLine="720"/>
+              <w:rPr>
+                <w:sz w:val="24"/>
+                <w:szCs w:val="24"/>
+              </w:rPr>
+            </w:pPr>
+            <w:r>
+              <w:rPr>
+                <w:sz w:val="24"/>
+                <w:szCs w:val="24"/>
+              </w:rPr>
+              <w:t xml:space="preserve">            NC_051339</w:t>
+            </w:r>
+          </w:p>
+        </w:tc>
+        <w:tc>
+          <w:tcPr>
+            <w:tcW w:w="3748" w:type="dxa"/>
+            <w:tcBorders>
+              <w:top w:val="single" w:sz="4" w:space="0" w:color="auto"/>
+              <w:left w:val="single" w:sz="4" w:space="0" w:color="auto"/>
+              <w:bottom w:val="single" w:sz="4" w:space="0" w:color="auto"/>
+              <w:right w:val="single" w:sz="4" w:space="0" w:color="auto"/>
+            </w:tcBorders>
+            <w:hideMark/>
+          </w:tcPr>
+          <w:p>
+            <w:pPr>
+              <w:spacing w:before="240"/>
+              <w:jc w:val="center"/>
+              <w:rPr>
+                <w:sz w:val="24"/>
+                <w:szCs w:val="24"/>
+              </w:rPr>
+            </w:pPr>
+            <w:r>
+              <w:rPr>
+                <w:sz w:val="24"/>
+                <w:szCs w:val="24"/>
+              </w:rPr>
+              <w:t>NC_051340</w:t>
+            </w:r>
+          </w:p>
+        </w:tc>
+      </w:tr>
+      <w:tr>
+        <w:tc>
+          <w:tcPr>
+            <w:tcW w:w="1821" w:type="dxa"/>
+            <w:tcBorders>
+              <w:top w:val="single" w:sz="4" w:space="0" w:color="auto"/>
+              <w:left w:val="single" w:sz="4" w:space="0" w:color="auto"/>
+              <w:bottom w:val="single" w:sz="4" w:space="0" w:color="auto"/>
+              <w:right w:val="single" w:sz="4" w:space="0" w:color="auto"/>
+            </w:tcBorders>
+            <w:hideMark/>
+          </w:tcPr>
+          <w:p>
+            <w:pPr>
+              <w:spacing w:before="240"/>
+              <w:rPr>
+                <w:sz w:val="24"/>
+                <w:szCs w:val="24"/>
+              </w:rPr>
+            </w:pPr>
+            <w:r>
+              <w:rPr>
+                <w:sz w:val="24"/>
+                <w:szCs w:val="24"/>
+              </w:rPr>
+              <w:t>Number of Exons</w:t>
+            </w:r>
+          </w:p>
+        </w:tc>
+        <w:tc>
+          <w:tcPr>
+            <w:tcW w:w="4002" w:type="dxa"/>
+            <w:tcBorders>
+              <w:top w:val="single" w:sz="4" w:space="0" w:color="auto"/>
+              <w:left w:val="single" w:sz="4" w:space="0" w:color="auto"/>
+              <w:bottom w:val="single" w:sz="4" w:space="0" w:color="auto"/>
+              <w:right w:val="single" w:sz="4" w:space="0" w:color="auto"/>
+            </w:tcBorders>
+            <w:hideMark/>
+          </w:tcPr>
+          <w:p>
+            <w:pPr>
+              <w:spacing w:before="240"/>
+              <w:jc w:val="center"/>
+              <w:rPr>
+                <w:sz w:val="24"/>
+                <w:szCs w:val="24"/>
+              </w:rPr>
+            </w:pPr>
+            <w:r>
+              <w:rPr>
+                <w:sz w:val="24"/>
+                <w:szCs w:val="24"/>
+              </w:rPr>
+              <w:t>3</w:t>
+            </w:r>
+          </w:p>
+        </w:tc>
+        <w:tc>
+          <w:tcPr>
+            <w:tcW w:w="3748" w:type="dxa"/>
+            <w:tcBorders>
+              <w:top w:val="single" w:sz="4" w:space="0" w:color="auto"/>
+              <w:left w:val="single" w:sz="4" w:space="0" w:color="auto"/>
+              <w:bottom w:val="single" w:sz="4" w:space="0" w:color="auto"/>
+              <w:right w:val="single" w:sz="4" w:space="0" w:color="auto"/>
+            </w:tcBorders>
+            <w:hideMark/>
+          </w:tcPr>
+          <w:p>
+            <w:pPr>
+              <w:spacing w:before="240"/>
+              <w:jc w:val="center"/>
+              <w:rPr>
+                <w:sz w:val="24"/>
+                <w:szCs w:val="24"/>
+              </w:rPr>
+            </w:pPr>
+            <w:r>
+              <w:rPr>
+                <w:sz w:val="24"/>
+                <w:szCs w:val="24"/>
+              </w:rPr>
+              <w:t>23</w:t>
+            </w:r>
+          </w:p>
+        </w:tc>
+      </w:tr>
+      <w:tr>
+        <w:tc>
+          <w:tcPr>
+            <w:tcW w:w="1821" w:type="dxa"/>
+            <w:tcBorders>
+              <w:top w:val="single" w:sz="4" w:space="0" w:color="auto"/>
+              <w:left w:val="single" w:sz="4" w:space="0" w:color="auto"/>
+              <w:bottom w:val="single" w:sz="4" w:space="0" w:color="auto"/>
+              <w:right w:val="single" w:sz="4" w:space="0" w:color="auto"/>
+            </w:tcBorders>
+            <w:hideMark/>
+          </w:tcPr>
+          <w:p>
+            <w:pPr>
+              <w:spacing w:before="240"/>
+              <w:rPr>
+                <w:sz w:val="24"/>
+                <w:szCs w:val="24"/>
+              </w:rPr>
+            </w:pPr>
+            <w:r>
+              <w:rPr>
+                <w:sz w:val="24"/>
+                <w:szCs w:val="24"/>
+              </w:rPr>
+              <w:t>Start and End positions of Exons</w:t>
+            </w:r>
+          </w:p>
+        </w:tc>
+        <w:tc>
+          <w:tcPr>
+            <w:tcW w:w="4002" w:type="dxa"/>
+            <w:tcBorders>
+              <w:top w:val="single" w:sz="4" w:space="0" w:color="auto"/>
+              <w:left w:val="single" w:sz="4" w:space="0" w:color="auto"/>
+              <w:bottom w:val="single" w:sz="4" w:space="0" w:color="auto"/>
+              <w:right w:val="single" w:sz="4" w:space="0" w:color="auto"/>
+            </w:tcBorders>
+          </w:tcPr>
+          <w:p>
+            <w:pPr>
+              <w:spacing w:before="240"/>
+              <w:rPr>
+                <w:sz w:val="24"/>
+                <w:szCs w:val="24"/>
+              </w:rPr>
+            </w:pPr>
+          </w:p>
+        </w:tc>
+        <w:tc>
+          <w:tcPr>
+            <w:tcW w:w="3748" w:type="dxa"/>
+            <w:tcBorders>
+              <w:top w:val="single" w:sz="4" w:space="0" w:color="auto"/>
+              <w:left w:val="single" w:sz="4" w:space="0" w:color="auto"/>
+              <w:bottom w:val="single" w:sz="4" w:space="0" w:color="auto"/>
+              <w:right w:val="single" w:sz="4" w:space="0" w:color="auto"/>
+            </w:tcBorders>
+          </w:tcPr>
+          <w:p>
+            <w:pPr>
+              <w:spacing w:before="240"/>
+              <w:rPr>
+                <w:sz w:val="24"/>
+                <w:szCs w:val="24"/>
+              </w:rPr>
+            </w:pPr>
+          </w:p>
+        </w:tc>
+      </w:tr>
+      <w:tr>
+        <w:tc>
+          <w:tcPr>
+            <w:tcW w:w="1821" w:type="dxa"/>
+            <w:tcBorders>
+              <w:top w:val="single" w:sz="4" w:space="0" w:color="auto"/>
+              <w:left w:val="single" w:sz="4" w:space="0" w:color="auto"/>
+              <w:bottom w:val="single" w:sz="4" w:space="0" w:color="auto"/>
+              <w:right w:val="single" w:sz="4" w:space="0" w:color="auto"/>
+            </w:tcBorders>
+            <w:hideMark/>
+          </w:tcPr>
+          <w:p>
+            <w:pPr>
+              <w:tabs>
+                <w:tab w:val="left" w:pos="1880"/>
+              </w:tabs>
+              <w:spacing w:before="240"/>
+              <w:rPr>
+                <w:sz w:val="24"/>
+                <w:szCs w:val="24"/>
+              </w:rPr>
+            </w:pPr>
+            <w:r>
+              <w:rPr>
+                <w:sz w:val="24"/>
+                <w:szCs w:val="24"/>
+              </w:rPr>
+              <w:t>Publications</w:t>
+            </w:r>
+            <w:r>
+              <w:rPr>
+                <w:sz w:val="24"/>
+                <w:szCs w:val="24"/>
+              </w:rPr>
+              <w:tab/>
+            </w:r>
+          </w:p>
+        </w:tc>
+        <w:tc>
+          <w:tcPr>
+            <w:tcW w:w="4002" w:type="dxa"/>
+            <w:tcBorders>
+              <w:top w:val="single" w:sz="4" w:space="0" w:color="auto"/>
+              <w:left w:val="single" w:sz="4" w:space="0" w:color="auto"/>
+              <w:bottom w:val="single" w:sz="4" w:space="0" w:color="auto"/>
+              <w:right w:val="single" w:sz="4" w:space="0" w:color="auto"/>
+            </w:tcBorders>
+          </w:tcPr>
+          <w:p>
+            <w:pPr>
+              <w:spacing w:before="240"/>
+              <w:rPr>
+                <w:sz w:val="24"/>
+                <w:szCs w:val="24"/>
+              </w:rPr>
+            </w:pPr>
+          </w:p>
+        </w:tc>
+        <w:tc>
+          <w:tcPr>
+            <w:tcW w:w="3748" w:type="dxa"/>
+            <w:tcBorders>
+              <w:top w:val="single" w:sz="4" w:space="0" w:color="auto"/>
+              <w:left w:val="single" w:sz="4" w:space="0" w:color="auto"/>
+              <w:bottom w:val="single" w:sz="4" w:space="0" w:color="auto"/>
+              <w:right w:val="single" w:sz="4" w:space="0" w:color="auto"/>
+            </w:tcBorders>
+          </w:tcPr>
+          <w:p>
+            <w:pPr>
+              <w:spacing w:before="240"/>
+              <w:rPr>
+                <w:sz w:val="24"/>
+                <w:szCs w:val="24"/>
+              </w:rPr>
+            </w:pPr>
+          </w:p>
+        </w:tc>
+      </w:tr>
+    </w:tbl>
+    <w:p>
+      <w:pPr>
+        <w:rPr>
+          <w:sz w:val="24"/>
+          <w:szCs w:val="24"/>
+        </w:rPr>
+      </w:pPr>
+      <w:r>
+        <w:rPr>
+          <w:sz w:val="24"/>
+          <w:szCs w:val="24"/>
+        </w:rPr>
+        <w:lastRenderedPageBreak/>
+        <w:t xml:space="preserve"> </w:t>
+      </w:r>
+    </w:p>
+    <w:p>
+      <w:pPr>
+        <w:rPr>
+          <w:sz w:val="24"/>
+          <w:szCs w:val="24"/>
+        </w:rPr>
+      </w:pPr>
+      <w:r>
+        <w:rPr>
+          <w:sz w:val="24"/>
+          <w:szCs w:val="24"/>
+        </w:rPr>
+        <w:t>Organism: Cattle</w:t>
+      </w:r>
+    </w:p>
+    <w:tbl>
+      <w:tblPr>
+        <w:tblStyle w:val="TableGrid"/>
+        <w:tblW w:w="0" w:type="auto"/>
+        <w:tblInd w:w="284" w:type="dxa"/>
+        <w:tblLook w:val="04A0" w:firstRow="1" w:lastRow="0" w:firstColumn="1" w:lastColumn="0" w:noHBand="0" w:noVBand="1"/>
+      </w:tblPr>
+      <w:tblGrid>
+        <w:gridCol w:w="1824"/>
+        <w:gridCol w:w="4000"/>
+        <w:gridCol w:w="3747"/>
+      </w:tblGrid>
+      <w:tr>
+        <w:trPr>
+          <w:trHeight w:val="850"/>
+        </w:trPr>
+        <w:tc>
+          <w:tcPr>
+            <w:tcW w:w="1838" w:type="dxa"/>
+            <w:tcBorders>
+              <w:top w:val="single" w:sz="4" w:space="0" w:color="auto"/>
+              <w:left w:val="single" w:sz="4" w:space="0" w:color="auto"/>
+              <w:bottom w:val="single" w:sz="4" w:space="0" w:color="auto"/>
+              <w:right w:val="single" w:sz="4" w:space="0" w:color="auto"/>
+            </w:tcBorders>
+          </w:tcPr>
+          <w:p>
+            <w:pPr>
+              <w:spacing w:before="240"/>
+              <w:rPr>
+                <w:sz w:val="24"/>
+                <w:szCs w:val="24"/>
+              </w:rPr>
+            </w:pPr>
+          </w:p>
+        </w:tc>
+        <w:tc>
+          <w:tcPr>
+            <w:tcW w:w="4110" w:type="dxa"/>
+            <w:tcBorders>
+              <w:top w:val="single" w:sz="4" w:space="0" w:color="auto"/>
+              <w:left w:val="single" w:sz="4" w:space="0" w:color="auto"/>
+              <w:bottom w:val="single" w:sz="4" w:space="0" w:color="auto"/>
+              <w:right w:val="single" w:sz="4" w:space="0" w:color="auto"/>
+            </w:tcBorders>
+            <w:hideMark/>
+          </w:tcPr>
+          <w:p>
+            <w:pPr>
+              <w:spacing w:before="240"/>
+              <w:jc w:val="center"/>
+              <w:rPr>
+                <w:sz w:val="24"/>
+                <w:szCs w:val="24"/>
+              </w:rPr>
+            </w:pPr>
+            <w:r>
+              <w:rPr>
+                <w:sz w:val="24"/>
+                <w:szCs w:val="24"/>
+              </w:rPr>
+              <w:t>Leptin</w:t>
+            </w:r>
+          </w:p>
+        </w:tc>
+        <w:tc>
+          <w:tcPr>
+            <w:tcW w:w="3822" w:type="dxa"/>
+            <w:tcBorders>
+              <w:top w:val="single" w:sz="4" w:space="0" w:color="auto"/>
+              <w:left w:val="single" w:sz="4" w:space="0" w:color="auto"/>
+              <w:bottom w:val="single" w:sz="4" w:space="0" w:color="auto"/>
+              <w:right w:val="single" w:sz="4" w:space="0" w:color="auto"/>
+            </w:tcBorders>
+            <w:hideMark/>
+          </w:tcPr>
+          <w:p>
+            <w:pPr>
+              <w:spacing w:before="240"/>
+              <w:jc w:val="center"/>
+              <w:rPr>
+                <w:sz w:val="24"/>
+                <w:szCs w:val="24"/>
+              </w:rPr>
+            </w:pPr>
+            <w:r>
+              <w:rPr>
+                <w:sz w:val="24"/>
+                <w:szCs w:val="24"/>
+              </w:rPr>
+              <w:t>Leptin Receptor</w:t>
+            </w:r>
+          </w:p>
+        </w:tc>
+      </w:tr>
+      <w:tr>
+        <w:tc>
+          <w:tcPr>
+            <w:tcW w:w="1838" w:type="dxa"/>
+            <w:tcBorders>
+              <w:top w:val="single" w:sz="4" w:space="0" w:color="auto"/>
+              <w:left w:val="single" w:sz="4" w:space="0" w:color="auto"/>
+              <w:bottom w:val="single" w:sz="4" w:space="0" w:color="auto"/>
+              <w:right w:val="single" w:sz="4" w:space="0" w:color="auto"/>
+            </w:tcBorders>
+            <w:hideMark/>
+          </w:tcPr>
+          <w:p>
+            <w:pPr>
+              <w:spacing w:before="240"/>
+              <w:rPr>
+                <w:sz w:val="24"/>
+                <w:szCs w:val="24"/>
+              </w:rPr>
+            </w:pPr>
+            <w:r>
+              <w:rPr>
+                <w:sz w:val="24"/>
+                <w:szCs w:val="24"/>
+              </w:rPr>
+              <w:t>Chromosomal Location</w:t>
+            </w:r>
+          </w:p>
+        </w:tc>
+        <w:tc>
+          <w:tcPr>
+            <w:tcW w:w="4110" w:type="dxa"/>
+            <w:tcBorders>
+              <w:top w:val="single" w:sz="4" w:space="0" w:color="auto"/>
+              <w:left w:val="single" w:sz="4" w:space="0" w:color="auto"/>
+              <w:bottom w:val="single" w:sz="4" w:space="0" w:color="auto"/>
+              <w:right w:val="single" w:sz="4" w:space="0" w:color="auto"/>
+            </w:tcBorders>
+            <w:hideMark/>
+          </w:tcPr>
+          <w:p>
+            <w:pPr>
+              <w:spacing w:before="240"/>
+              <w:jc w:val="center"/>
+              <w:rPr>
+                <w:sz w:val="24"/>
+                <w:szCs w:val="24"/>
+              </w:rPr>
+            </w:pPr>
+            <w:r>
+              <w:rPr>
+                <w:sz w:val="24"/>
+                <w:szCs w:val="24"/>
+              </w:rPr>
+              <w:t>Chromosome 4</w:t>
+            </w:r>
+          </w:p>
+          <w:p>
+            <w:pPr>
+              <w:spacing w:before="240"/>
+              <w:jc w:val="center"/>
+              <w:rPr>
+                <w:sz w:val="24"/>
+                <w:szCs w:val="24"/>
+              </w:rPr>
+            </w:pPr>
+            <w:r>
+              <w:t>NC_037331.1 (</w:t>
+            </w:r>
+            <w:proofErr w:type="gramStart"/>
+            <w:r>
+              <w:t>92436837..</w:t>
+            </w:r>
+            <w:proofErr w:type="gramEnd"/>
+            <w:r>
+              <w:t>92453660)</w:t>
+            </w:r>
+          </w:p>
+        </w:tc>
+        <w:tc>
+          <w:tcPr>
+            <w:tcW w:w="3822" w:type="dxa"/>
+            <w:tcBorders>
+              <w:top w:val="single" w:sz="4" w:space="0" w:color="auto"/>
+              <w:left w:val="single" w:sz="4" w:space="0" w:color="auto"/>
+              <w:bottom w:val="single" w:sz="4" w:space="0" w:color="auto"/>
+              <w:right w:val="single" w:sz="4" w:space="0" w:color="auto"/>
+            </w:tcBorders>
+            <w:hideMark/>
+          </w:tcPr>
+          <w:p>
+            <w:pPr>
+              <w:spacing w:before="240"/>
+              <w:jc w:val="center"/>
+              <w:rPr>
+                <w:sz w:val="24"/>
+                <w:szCs w:val="24"/>
+              </w:rPr>
+            </w:pPr>
+            <w:r>
+              <w:rPr>
+                <w:sz w:val="24"/>
+                <w:szCs w:val="24"/>
+              </w:rPr>
+              <w:t>Chromosome 3</w:t>
+            </w:r>
+          </w:p>
+          <w:p>
+            <w:pPr>
+              <w:spacing w:before="240"/>
+              <w:jc w:val="center"/>
+              <w:rPr>
+                <w:sz w:val="24"/>
+                <w:szCs w:val="24"/>
+              </w:rPr>
+            </w:pPr>
+            <w:r>
+              <w:rPr>
+                <w:sz w:val="24"/>
+                <w:szCs w:val="24"/>
+              </w:rPr>
+              <w:t>NC_037330.1 (</w:t>
+            </w:r>
+            <w:proofErr w:type="gramStart"/>
+            <w:r>
+              <w:rPr>
+                <w:sz w:val="24"/>
+                <w:szCs w:val="24"/>
+              </w:rPr>
+              <w:t>79741204..</w:t>
+            </w:r>
+            <w:proofErr w:type="gramEnd"/>
+            <w:r>
+              <w:rPr>
+                <w:sz w:val="24"/>
+                <w:szCs w:val="24"/>
+              </w:rPr>
+              <w:t>79838014, complement)</w:t>
+            </w:r>
+          </w:p>
+        </w:tc>
+      </w:tr>
+      <w:tr>
+        <w:tc>
+          <w:tcPr>
+            <w:tcW w:w="1838" w:type="dxa"/>
+            <w:tcBorders>
+              <w:top w:val="single" w:sz="4" w:space="0" w:color="auto"/>
+              <w:left w:val="single" w:sz="4" w:space="0" w:color="auto"/>
+              <w:bottom w:val="single" w:sz="4" w:space="0" w:color="auto"/>
+              <w:right w:val="single" w:sz="4" w:space="0" w:color="auto"/>
+            </w:tcBorders>
+            <w:hideMark/>
+          </w:tcPr>
+          <w:p>
+            <w:pPr>
+              <w:spacing w:before="240"/>
+              <w:rPr>
+                <w:sz w:val="24"/>
+                <w:szCs w:val="24"/>
+              </w:rPr>
+            </w:pPr>
+            <w:r>
+              <w:rPr>
+                <w:sz w:val="24"/>
+                <w:szCs w:val="24"/>
+              </w:rPr>
+              <w:t>Length of Gene Sequence</w:t>
+            </w:r>
+          </w:p>
+        </w:tc>
+        <w:tc>
+          <w:tcPr>
+            <w:tcW w:w="4110" w:type="dxa"/>
+            <w:tcBorders>
+              <w:top w:val="single" w:sz="4" w:space="0" w:color="auto"/>
+              <w:left w:val="single" w:sz="4" w:space="0" w:color="auto"/>
+              <w:bottom w:val="single" w:sz="4" w:space="0" w:color="auto"/>
+              <w:right w:val="single" w:sz="4" w:space="0" w:color="auto"/>
+            </w:tcBorders>
+            <w:hideMark/>
+          </w:tcPr>
+          <w:p>
+            <w:pPr>
+              <w:spacing w:before="240"/>
+              <w:jc w:val="center"/>
+              <w:rPr>
+                <w:sz w:val="24"/>
+                <w:szCs w:val="24"/>
+              </w:rPr>
+            </w:pPr>
+            <w:r>
+              <w:rPr>
+                <w:sz w:val="24"/>
+                <w:szCs w:val="24"/>
+              </w:rPr>
+              <w:t>16824 bp</w:t>
+            </w:r>
+          </w:p>
+        </w:tc>
+        <w:tc>
+          <w:tcPr>
+            <w:tcW w:w="3822" w:type="dxa"/>
+            <w:tcBorders>
+              <w:top w:val="single" w:sz="4" w:space="0" w:color="auto"/>
+              <w:left w:val="single" w:sz="4" w:space="0" w:color="auto"/>
+              <w:bottom w:val="single" w:sz="4" w:space="0" w:color="auto"/>
+              <w:right w:val="single" w:sz="4" w:space="0" w:color="auto"/>
+            </w:tcBorders>
+            <w:hideMark/>
+          </w:tcPr>
+          <w:p>
+            <w:pPr>
+              <w:spacing w:before="240"/>
+              <w:jc w:val="center"/>
+              <w:rPr>
+                <w:sz w:val="24"/>
+                <w:szCs w:val="24"/>
+              </w:rPr>
+            </w:pPr>
+            <w:r>
+              <w:rPr>
+                <w:sz w:val="24"/>
+                <w:szCs w:val="24"/>
+              </w:rPr>
+              <w:t>96811 bp</w:t>
+            </w:r>
+          </w:p>
+        </w:tc>
+      </w:tr>
+      <w:tr>
+        <w:tc>
+          <w:tcPr>
+            <w:tcW w:w="1838" w:type="dxa"/>
+            <w:tcBorders>
+              <w:top w:val="single" w:sz="4" w:space="0" w:color="auto"/>
+              <w:left w:val="single" w:sz="4" w:space="0" w:color="auto"/>
+              <w:bottom w:val="single" w:sz="4" w:space="0" w:color="auto"/>
+              <w:right w:val="single" w:sz="4" w:space="0" w:color="auto"/>
+            </w:tcBorders>
+            <w:hideMark/>
+          </w:tcPr>
+          <w:p>
+            <w:pPr>
+              <w:spacing w:before="240"/>
+              <w:rPr>
+                <w:sz w:val="24"/>
+                <w:szCs w:val="24"/>
+              </w:rPr>
+            </w:pPr>
+            <w:r>
+              <w:rPr>
+                <w:sz w:val="24"/>
+                <w:szCs w:val="24"/>
+              </w:rPr>
+              <w:t>Accession Number</w:t>
+            </w:r>
+          </w:p>
+        </w:tc>
+        <w:tc>
+          <w:tcPr>
+            <w:tcW w:w="4110" w:type="dxa"/>
+            <w:tcBorders>
+              <w:top w:val="single" w:sz="4" w:space="0" w:color="auto"/>
+              <w:left w:val="single" w:sz="4" w:space="0" w:color="auto"/>
+              <w:bottom w:val="single" w:sz="4" w:space="0" w:color="auto"/>
+              <w:right w:val="single" w:sz="4" w:space="0" w:color="auto"/>
+            </w:tcBorders>
+            <w:hideMark/>
+          </w:tcPr>
+          <w:p>
+            <w:pPr>
+              <w:spacing w:before="240"/>
+              <w:jc w:val="center"/>
+              <w:rPr>
+                <w:sz w:val="24"/>
+                <w:szCs w:val="24"/>
+              </w:rPr>
+            </w:pPr>
+            <w:r>
+              <w:rPr>
+                <w:sz w:val="24"/>
+                <w:szCs w:val="24"/>
+              </w:rPr>
+              <w:t>NC_037331</w:t>
+            </w:r>
+          </w:p>
+        </w:tc>
+        <w:tc>
+          <w:tcPr>
+            <w:tcW w:w="3822" w:type="dxa"/>
+            <w:tcBorders>
+              <w:top w:val="single" w:sz="4" w:space="0" w:color="auto"/>
+              <w:left w:val="single" w:sz="4" w:space="0" w:color="auto"/>
+              <w:bottom w:val="single" w:sz="4" w:space="0" w:color="auto"/>
+              <w:right w:val="single" w:sz="4" w:space="0" w:color="auto"/>
+            </w:tcBorders>
+            <w:hideMark/>
+          </w:tcPr>
+          <w:p>
+            <w:pPr>
+              <w:spacing w:before="240"/>
+              <w:jc w:val="center"/>
+              <w:rPr>
+                <w:sz w:val="24"/>
+                <w:szCs w:val="24"/>
+              </w:rPr>
+            </w:pPr>
+            <w:r>
+              <w:rPr>
+                <w:sz w:val="24"/>
+                <w:szCs w:val="24"/>
+              </w:rPr>
+              <w:t>NC_037330</w:t>
+            </w:r>
+          </w:p>
+        </w:tc>
+      </w:tr>
+      <w:tr>
+        <w:tc>
+          <w:tcPr>
+            <w:tcW w:w="1838" w:type="dxa"/>
+            <w:tcBorders>
+              <w:top w:val="single" w:sz="4" w:space="0" w:color="auto"/>
+              <w:left w:val="single" w:sz="4" w:space="0" w:color="auto"/>
+              <w:bottom w:val="single" w:sz="4" w:space="0" w:color="auto"/>
+              <w:right w:val="single" w:sz="4" w:space="0" w:color="auto"/>
+            </w:tcBorders>
+            <w:hideMark/>
+          </w:tcPr>
+          <w:p>
+            <w:pPr>
+              <w:spacing w:before="240"/>
+              <w:rPr>
+                <w:sz w:val="24"/>
+                <w:szCs w:val="24"/>
+              </w:rPr>
+            </w:pPr>
+            <w:r>
+              <w:rPr>
+                <w:sz w:val="24"/>
+                <w:szCs w:val="24"/>
+              </w:rPr>
+              <w:t>Number of Exons</w:t>
+            </w:r>
+          </w:p>
+        </w:tc>
+        <w:tc>
+          <w:tcPr>
+            <w:tcW w:w="4110" w:type="dxa"/>
+            <w:tcBorders>
+              <w:top w:val="single" w:sz="4" w:space="0" w:color="auto"/>
+              <w:left w:val="single" w:sz="4" w:space="0" w:color="auto"/>
+              <w:bottom w:val="single" w:sz="4" w:space="0" w:color="auto"/>
+              <w:right w:val="single" w:sz="4" w:space="0" w:color="auto"/>
+            </w:tcBorders>
+            <w:hideMark/>
+          </w:tcPr>
+          <w:p>
+            <w:pPr>
+              <w:spacing w:before="240"/>
+              <w:jc w:val="center"/>
+              <w:rPr>
+                <w:sz w:val="24"/>
+                <w:szCs w:val="24"/>
+              </w:rPr>
+            </w:pPr>
+            <w:r>
+              <w:rPr>
+                <w:sz w:val="24"/>
+                <w:szCs w:val="24"/>
+              </w:rPr>
+              <w:t>3</w:t>
+            </w:r>
+          </w:p>
+        </w:tc>
+        <w:tc>
+          <w:tcPr>
+            <w:tcW w:w="3822" w:type="dxa"/>
+            <w:tcBorders>
+              <w:top w:val="single" w:sz="4" w:space="0" w:color="auto"/>
+              <w:left w:val="single" w:sz="4" w:space="0" w:color="auto"/>
+              <w:bottom w:val="single" w:sz="4" w:space="0" w:color="auto"/>
+              <w:right w:val="single" w:sz="4" w:space="0" w:color="auto"/>
+            </w:tcBorders>
+            <w:hideMark/>
+          </w:tcPr>
+          <w:p>
+            <w:pPr>
+              <w:spacing w:before="240"/>
+              <w:jc w:val="center"/>
+              <w:rPr>
+                <w:sz w:val="24"/>
+                <w:szCs w:val="24"/>
+              </w:rPr>
+            </w:pPr>
+            <w:r>
+              <w:rPr>
+                <w:sz w:val="24"/>
+                <w:szCs w:val="24"/>
+              </w:rPr>
+              <w:t>21</w:t>
+            </w:r>
+          </w:p>
+        </w:tc>
+      </w:tr>
+      <w:tr>
+        <w:tc>
+          <w:tcPr>
+            <w:tcW w:w="1838" w:type="dxa"/>
+            <w:tcBorders>
+              <w:top w:val="single" w:sz="4" w:space="0" w:color="auto"/>
+              <w:left w:val="single" w:sz="4" w:space="0" w:color="auto"/>
+              <w:bottom w:val="single" w:sz="4" w:space="0" w:color="auto"/>
+              <w:right w:val="single" w:sz="4" w:space="0" w:color="auto"/>
+            </w:tcBorders>
+            <w:hideMark/>
+          </w:tcPr>
+          <w:p>
+            <w:pPr>
+              <w:spacing w:before="240"/>
+              <w:rPr>
+                <w:sz w:val="24"/>
+                <w:szCs w:val="24"/>
+              </w:rPr>
+            </w:pPr>
+            <w:r>
+              <w:rPr>
+                <w:sz w:val="24"/>
+                <w:szCs w:val="24"/>
+              </w:rPr>
+              <w:t>Start and End positions of Exons</w:t>
+            </w:r>
+          </w:p>
+        </w:tc>
+        <w:tc>
+          <w:tcPr>
+            <w:tcW w:w="4110" w:type="dxa"/>
+            <w:tcBorders>
+              <w:top w:val="single" w:sz="4" w:space="0" w:color="auto"/>
+              <w:left w:val="single" w:sz="4" w:space="0" w:color="auto"/>
+              <w:bottom w:val="single" w:sz="4" w:space="0" w:color="auto"/>
+              <w:right w:val="single" w:sz="4" w:space="0" w:color="auto"/>
+            </w:tcBorders>
+          </w:tcPr>
+          <w:p>
+            <w:pPr>
+              <w:spacing w:before="240"/>
+              <w:rPr>
+                <w:sz w:val="24"/>
+                <w:szCs w:val="24"/>
+              </w:rPr>
+            </w:pPr>
+          </w:p>
+        </w:tc>
+        <w:tc>
+          <w:tcPr>
+            <w:tcW w:w="3822" w:type="dxa"/>
+            <w:tcBorders>
+              <w:top w:val="single" w:sz="4" w:space="0" w:color="auto"/>
+              <w:left w:val="single" w:sz="4" w:space="0" w:color="auto"/>
+              <w:bottom w:val="single" w:sz="4" w:space="0" w:color="auto"/>
+              <w:right w:val="single" w:sz="4" w:space="0" w:color="auto"/>
+            </w:tcBorders>
+          </w:tcPr>
+          <w:p>
+            <w:pPr>
+              <w:spacing w:before="240"/>
+              <w:rPr>
+                <w:sz w:val="24"/>
+                <w:szCs w:val="24"/>
+              </w:rPr>
+            </w:pPr>
+          </w:p>
+        </w:tc>
+      </w:tr>
+      <w:tr>
+        <w:tc>
+          <w:tcPr>
+            <w:tcW w:w="1838" w:type="dxa"/>
+            <w:tcBorders>
+              <w:top w:val="single" w:sz="4" w:space="0" w:color="auto"/>
+              <w:left w:val="single" w:sz="4" w:space="0" w:color="auto"/>
+              <w:bottom w:val="single" w:sz="4" w:space="0" w:color="auto"/>
+              <w:right w:val="single" w:sz="4" w:space="0" w:color="auto"/>
+            </w:tcBorders>
+            <w:hideMark/>
+          </w:tcPr>
+          <w:p>
+            <w:pPr>
+              <w:tabs>
+                <w:tab w:val="left" w:pos="1880"/>
+              </w:tabs>
+              <w:spacing w:before="240"/>
+              <w:rPr>
+                <w:sz w:val="24"/>
+                <w:szCs w:val="24"/>
+              </w:rPr>
+            </w:pPr>
+            <w:r>
+              <w:rPr>
+                <w:sz w:val="24"/>
+                <w:szCs w:val="24"/>
+              </w:rPr>
+              <w:t>Publications</w:t>
+            </w:r>
+            <w:r>
+              <w:rPr>
+                <w:sz w:val="24"/>
+                <w:szCs w:val="24"/>
+              </w:rPr>
+              <w:tab/>
+            </w:r>
+          </w:p>
+        </w:tc>
+        <w:tc>
+          <w:tcPr>
+            <w:tcW w:w="4110" w:type="dxa"/>
+            <w:tcBorders>
+              <w:top w:val="single" w:sz="4" w:space="0" w:color="auto"/>
+              <w:left w:val="single" w:sz="4" w:space="0" w:color="auto"/>
+              <w:bottom w:val="single" w:sz="4" w:space="0" w:color="auto"/>
+              <w:right w:val="single" w:sz="4" w:space="0" w:color="auto"/>
+            </w:tcBorders>
+          </w:tcPr>
+          <w:p>
+            <w:pPr>
+              <w:spacing w:before="240"/>
+              <w:rPr>
+                <w:sz w:val="24"/>
+                <w:szCs w:val="24"/>
+              </w:rPr>
+            </w:pPr>
+          </w:p>
+        </w:tc>
+        <w:tc>
+          <w:tcPr>
+            <w:tcW w:w="3822" w:type="dxa"/>
+            <w:tcBorders>
+              <w:top w:val="single" w:sz="4" w:space="0" w:color="auto"/>
+              <w:left w:val="single" w:sz="4" w:space="0" w:color="auto"/>
+              <w:bottom w:val="single" w:sz="4" w:space="0" w:color="auto"/>
+              <w:right w:val="single" w:sz="4" w:space="0" w:color="auto"/>
+            </w:tcBorders>
+          </w:tcPr>
+          <w:p>
+            <w:pPr>
+              <w:spacing w:before="240"/>
+              <w:rPr>
+                <w:sz w:val="24"/>
+                <w:szCs w:val="24"/>
+              </w:rPr>
+            </w:pPr>
+          </w:p>
+        </w:tc>
+      </w:tr>
+    </w:tbl>
+    <w:p/>
+    <w:p>
+      <w:pPr>
+        <w:tabs>
+          <w:tab w:val="left" w:pos="1332"/>
+        </w:tabs>
+        <w:rPr>
+          <w:sz w:val="24"/>
+          <w:szCs w:val="24"/>
+        </w:rPr>
+      </w:pPr>
+    </w:p>
+    <w:p>
+      <w:pPr>
+        <w:tabs>
+          <w:tab w:val="left" w:pos="1332"/>
+        </w:tabs>
+        <w:rPr>
+          <w:sz w:val="24"/>
+          <w:szCs w:val="24"/>
+        </w:rPr>
+      </w:pPr>
+      <w:r>
+        <w:rPr>
+          <w:sz w:val="24"/>
+          <w:szCs w:val="24"/>
+        </w:rPr>
+        <w:t>Organism: Pig</w:t>
+      </w:r>
+    </w:p>
+    <w:tbl>
+      <w:tblPr>
+        <w:tblStyle w:val="TableGrid"/>
+        <w:tblW w:w="0" w:type="auto"/>
+        <w:tblInd w:w="284" w:type="dxa"/>
+        <w:tblLook w:val="04A0" w:firstRow="1" w:lastRow="0" w:firstColumn="1" w:lastColumn="0" w:noHBand="0" w:noVBand="1"/>
+      </w:tblPr>
+      <w:tblGrid>
+        <w:gridCol w:w="3099"/>
+        <w:gridCol w:w="3218"/>
+        <w:gridCol w:w="3254"/>
+      </w:tblGrid>
+      <w:tr>
+        <w:trPr>
+          <w:trHeight w:val="850"/>
+        </w:trPr>
+        <w:tc>
+          <w:tcPr>
+            <w:tcW w:w="3351" w:type="dxa"/>
+            <w:tcBorders>
+              <w:top w:val="single" w:sz="4" w:space="0" w:color="auto"/>
+              <w:left w:val="single" w:sz="4" w:space="0" w:color="auto"/>
+              <w:bottom w:val="single" w:sz="4" w:space="0" w:color="auto"/>
+              <w:right w:val="single" w:sz="4" w:space="0" w:color="auto"/>
+            </w:tcBorders>
+          </w:tcPr>
+          <w:p>
+            <w:pPr>
+              <w:spacing w:before="240"/>
+              <w:rPr>
+                <w:sz w:val="24"/>
+                <w:szCs w:val="24"/>
+              </w:rPr>
+            </w:pPr>
+          </w:p>
+        </w:tc>
+        <w:tc>
+          <w:tcPr>
+            <w:tcW w:w="3351" w:type="dxa"/>
+            <w:tcBorders>
+              <w:top w:val="single" w:sz="4" w:space="0" w:color="auto"/>
+              <w:left w:val="single" w:sz="4" w:space="0" w:color="auto"/>
+              <w:bottom w:val="single" w:sz="4" w:space="0" w:color="auto"/>
+              <w:right w:val="single" w:sz="4" w:space="0" w:color="auto"/>
+            </w:tcBorders>
+            <w:hideMark/>
+          </w:tcPr>
+          <w:p>
+            <w:pPr>
+              <w:spacing w:before="240"/>
+              <w:jc w:val="center"/>
+              <w:rPr>
+                <w:sz w:val="24"/>
+                <w:szCs w:val="24"/>
+              </w:rPr>
+            </w:pPr>
+            <w:r>
+              <w:rPr>
+                <w:sz w:val="24"/>
+                <w:szCs w:val="24"/>
+              </w:rPr>
+              <w:t>Leptin</w:t>
+            </w:r>
+          </w:p>
+        </w:tc>
+        <w:tc>
+          <w:tcPr>
+            <w:tcW w:w="3352" w:type="dxa"/>
+            <w:tcBorders>
+              <w:top w:val="single" w:sz="4" w:space="0" w:color="auto"/>
+              <w:left w:val="single" w:sz="4" w:space="0" w:color="auto"/>
+              <w:bottom w:val="single" w:sz="4" w:space="0" w:color="auto"/>
+              <w:right w:val="single" w:sz="4" w:space="0" w:color="auto"/>
+            </w:tcBorders>
+            <w:hideMark/>
+          </w:tcPr>
+          <w:p>
+            <w:pPr>
+              <w:spacing w:before="240"/>
+              <w:jc w:val="center"/>
+              <w:rPr>
+                <w:sz w:val="24"/>
+                <w:szCs w:val="24"/>
+              </w:rPr>
+            </w:pPr>
+            <w:r>
+              <w:rPr>
+                <w:sz w:val="24"/>
+                <w:szCs w:val="24"/>
+              </w:rPr>
+              <w:t>Leptin Receptor</w:t>
+            </w:r>
+          </w:p>
+        </w:tc>
+      </w:tr>
+      <w:tr>
+        <w:tc>
+          <w:tcPr>
+            <w:tcW w:w="3351" w:type="dxa"/>
+            <w:tcBorders>
+              <w:top w:val="single" w:sz="4" w:space="0" w:color="auto"/>
+              <w:left w:val="single" w:sz="4" w:space="0" w:color="auto"/>
+              <w:bottom w:val="single" w:sz="4" w:space="0" w:color="auto"/>
+              <w:right w:val="single" w:sz="4" w:space="0" w:color="auto"/>
+            </w:tcBorders>
+            <w:hideMark/>
+          </w:tcPr>
+          <w:p>
+            <w:pPr>
+              <w:spacing w:before="240"/>
+              <w:rPr>
+                <w:sz w:val="24"/>
+                <w:szCs w:val="24"/>
+              </w:rPr>
+            </w:pPr>
+            <w:r>
+              <w:rPr>
+                <w:sz w:val="24"/>
+                <w:szCs w:val="24"/>
+              </w:rPr>
+              <w:t>Chromosomal Location</w:t>
+            </w:r>
+          </w:p>
+        </w:tc>
+        <w:tc>
+          <w:tcPr>
+            <w:tcW w:w="3351" w:type="dxa"/>
+            <w:tcBorders>
+              <w:top w:val="single" w:sz="4" w:space="0" w:color="auto"/>
+              <w:left w:val="single" w:sz="4" w:space="0" w:color="auto"/>
+              <w:bottom w:val="single" w:sz="4" w:space="0" w:color="auto"/>
+              <w:right w:val="single" w:sz="4" w:space="0" w:color="auto"/>
+            </w:tcBorders>
+            <w:hideMark/>
+          </w:tcPr>
+          <w:p>
+            <w:pPr>
+              <w:spacing w:before="240"/>
+              <w:jc w:val="center"/>
+              <w:rPr>
+                <w:sz w:val="24"/>
+                <w:szCs w:val="24"/>
+              </w:rPr>
+            </w:pPr>
+            <w:r>
+              <w:rPr>
+                <w:sz w:val="24"/>
+                <w:szCs w:val="24"/>
+              </w:rPr>
+              <w:t>Chromosome 18</w:t>
+            </w:r>
+          </w:p>
+          <w:p>
+            <w:pPr>
+              <w:spacing w:before="240"/>
+              <w:jc w:val="center"/>
+              <w:rPr>
+                <w:sz w:val="24"/>
+                <w:szCs w:val="24"/>
+              </w:rPr>
+            </w:pPr>
+            <w:r>
+              <w:rPr>
+                <w:sz w:val="24"/>
+                <w:szCs w:val="24"/>
+              </w:rPr>
+              <w:t>NC_010460.4 (</w:t>
+            </w:r>
+            <w:proofErr w:type="gramStart"/>
+            <w:r>
+              <w:rPr>
+                <w:sz w:val="24"/>
+                <w:szCs w:val="24"/>
+              </w:rPr>
+              <w:t>20106867..</w:t>
+            </w:r>
+            <w:proofErr w:type="gramEnd"/>
+            <w:r>
+              <w:rPr>
+                <w:sz w:val="24"/>
+                <w:szCs w:val="24"/>
+              </w:rPr>
+              <w:t>20124071, complement)</w:t>
+            </w:r>
+          </w:p>
+        </w:tc>
+        <w:tc>
+          <w:tcPr>
+            <w:tcW w:w="3352" w:type="dxa"/>
+            <w:tcBorders>
+              <w:top w:val="single" w:sz="4" w:space="0" w:color="auto"/>
+              <w:left w:val="single" w:sz="4" w:space="0" w:color="auto"/>
+              <w:bottom w:val="single" w:sz="4" w:space="0" w:color="auto"/>
+              <w:right w:val="single" w:sz="4" w:space="0" w:color="auto"/>
+            </w:tcBorders>
+            <w:hideMark/>
+          </w:tcPr>
+          <w:p>
+            <w:pPr>
+              <w:spacing w:before="240"/>
+              <w:jc w:val="center"/>
+              <w:rPr>
+                <w:sz w:val="24"/>
+                <w:szCs w:val="24"/>
+              </w:rPr>
+            </w:pPr>
+            <w:r>
+              <w:rPr>
+                <w:sz w:val="24"/>
+                <w:szCs w:val="24"/>
+              </w:rPr>
+              <w:t>Chromosome 6</w:t>
+            </w:r>
+          </w:p>
+          <w:p>
+            <w:pPr>
+              <w:spacing w:before="240"/>
+              <w:jc w:val="center"/>
+              <w:rPr>
+                <w:sz w:val="24"/>
+                <w:szCs w:val="24"/>
+              </w:rPr>
+            </w:pPr>
+            <w:r>
+              <w:rPr>
+                <w:sz w:val="24"/>
+                <w:szCs w:val="24"/>
+              </w:rPr>
+              <w:t>NC_010448.4 (</w:t>
+            </w:r>
+            <w:proofErr w:type="gramStart"/>
+            <w:r>
+              <w:rPr>
+                <w:sz w:val="24"/>
+                <w:szCs w:val="24"/>
+              </w:rPr>
+              <w:t>146802297..</w:t>
+            </w:r>
+            <w:proofErr w:type="gramEnd"/>
+            <w:r>
+              <w:rPr>
+                <w:sz w:val="24"/>
+                <w:szCs w:val="24"/>
+              </w:rPr>
+              <w:t>146896152, complement)</w:t>
+            </w:r>
+          </w:p>
+        </w:tc>
+      </w:tr>
+      <w:tr>
+        <w:tc>
+          <w:tcPr>
+            <w:tcW w:w="3351" w:type="dxa"/>
+            <w:tcBorders>
+              <w:top w:val="single" w:sz="4" w:space="0" w:color="auto"/>
+              <w:left w:val="single" w:sz="4" w:space="0" w:color="auto"/>
+              <w:bottom w:val="single" w:sz="4" w:space="0" w:color="auto"/>
+              <w:right w:val="single" w:sz="4" w:space="0" w:color="auto"/>
+            </w:tcBorders>
+            <w:hideMark/>
+          </w:tcPr>
+          <w:p>
+            <w:pPr>
+              <w:spacing w:before="240"/>
+              <w:rPr>
+                <w:sz w:val="24"/>
+                <w:szCs w:val="24"/>
+              </w:rPr>
+            </w:pPr>
+            <w:r>
+              <w:rPr>
+                <w:sz w:val="24"/>
+                <w:szCs w:val="24"/>
+              </w:rPr>
+              <w:t>Length of Gene Sequence</w:t>
+            </w:r>
+          </w:p>
+        </w:tc>
+        <w:tc>
+          <w:tcPr>
+            <w:tcW w:w="3351" w:type="dxa"/>
+            <w:tcBorders>
+              <w:top w:val="single" w:sz="4" w:space="0" w:color="auto"/>
+              <w:left w:val="single" w:sz="4" w:space="0" w:color="auto"/>
+              <w:bottom w:val="single" w:sz="4" w:space="0" w:color="auto"/>
+              <w:right w:val="single" w:sz="4" w:space="0" w:color="auto"/>
+            </w:tcBorders>
+            <w:hideMark/>
+          </w:tcPr>
+          <w:p>
+            <w:pPr>
+              <w:spacing w:before="240"/>
+              <w:ind w:firstLine="720"/>
+              <w:rPr>
+                <w:sz w:val="24"/>
+                <w:szCs w:val="24"/>
+              </w:rPr>
+            </w:pPr>
+            <w:r>
+              <w:rPr>
+                <w:sz w:val="24"/>
+                <w:szCs w:val="24"/>
+              </w:rPr>
+              <w:t xml:space="preserve">17205 bp  </w:t>
+            </w:r>
+          </w:p>
+        </w:tc>
+        <w:tc>
+          <w:tcPr>
+            <w:tcW w:w="3352" w:type="dxa"/>
+            <w:tcBorders>
+              <w:top w:val="single" w:sz="4" w:space="0" w:color="auto"/>
+              <w:left w:val="single" w:sz="4" w:space="0" w:color="auto"/>
+              <w:bottom w:val="single" w:sz="4" w:space="0" w:color="auto"/>
+              <w:right w:val="single" w:sz="4" w:space="0" w:color="auto"/>
+            </w:tcBorders>
+            <w:hideMark/>
+          </w:tcPr>
+          <w:p>
+            <w:pPr>
+              <w:spacing w:before="240"/>
+              <w:jc w:val="center"/>
+              <w:rPr>
+                <w:sz w:val="24"/>
+                <w:szCs w:val="24"/>
+              </w:rPr>
+            </w:pPr>
+            <w:r>
+              <w:rPr>
+                <w:sz w:val="24"/>
+                <w:szCs w:val="24"/>
+              </w:rPr>
+              <w:t>93856 bp</w:t>
+            </w:r>
+          </w:p>
+        </w:tc>
+      </w:tr>
+      <w:tr>
+        <w:tc>
+          <w:tcPr>
+            <w:tcW w:w="3351" w:type="dxa"/>
+            <w:tcBorders>
+              <w:top w:val="single" w:sz="4" w:space="0" w:color="auto"/>
+              <w:left w:val="single" w:sz="4" w:space="0" w:color="auto"/>
+              <w:bottom w:val="single" w:sz="4" w:space="0" w:color="auto"/>
+              <w:right w:val="single" w:sz="4" w:space="0" w:color="auto"/>
+            </w:tcBorders>
+            <w:hideMark/>
+          </w:tcPr>
+          <w:p>
+            <w:pPr>
+              <w:spacing w:before="240"/>
+              <w:rPr>
+                <w:sz w:val="24"/>
+                <w:szCs w:val="24"/>
+              </w:rPr>
+            </w:pPr>
+            <w:r>
+              <w:rPr>
+                <w:sz w:val="24"/>
+                <w:szCs w:val="24"/>
+              </w:rPr>
+              <w:t>Accession Number</w:t>
+            </w:r>
+          </w:p>
+        </w:tc>
+        <w:tc>
+          <w:tcPr>
+            <w:tcW w:w="3351" w:type="dxa"/>
+            <w:tcBorders>
+              <w:top w:val="single" w:sz="4" w:space="0" w:color="auto"/>
+              <w:left w:val="single" w:sz="4" w:space="0" w:color="auto"/>
+              <w:bottom w:val="single" w:sz="4" w:space="0" w:color="auto"/>
+              <w:right w:val="single" w:sz="4" w:space="0" w:color="auto"/>
+            </w:tcBorders>
+            <w:hideMark/>
+          </w:tcPr>
+          <w:p>
+            <w:pPr>
+              <w:spacing w:before="240"/>
+              <w:ind w:firstLine="720"/>
+              <w:rPr>
+                <w:sz w:val="24"/>
+                <w:szCs w:val="24"/>
+              </w:rPr>
+            </w:pPr>
+            <w:r>
+              <w:rPr>
+                <w:sz w:val="24"/>
+                <w:szCs w:val="24"/>
+              </w:rPr>
+              <w:t>NC_010460</w:t>
+            </w:r>
+          </w:p>
+        </w:tc>
+        <w:tc>
+          <w:tcPr>
+            <w:tcW w:w="3352" w:type="dxa"/>
+            <w:tcBorders>
+              <w:top w:val="single" w:sz="4" w:space="0" w:color="auto"/>
+              <w:left w:val="single" w:sz="4" w:space="0" w:color="auto"/>
+              <w:bottom w:val="single" w:sz="4" w:space="0" w:color="auto"/>
+              <w:right w:val="single" w:sz="4" w:space="0" w:color="auto"/>
+            </w:tcBorders>
+            <w:hideMark/>
+          </w:tcPr>
+          <w:p>
+            <w:pPr>
+              <w:spacing w:before="240"/>
+              <w:jc w:val="center"/>
+              <w:rPr>
+                <w:sz w:val="24"/>
+                <w:szCs w:val="24"/>
+              </w:rPr>
+            </w:pPr>
+            <w:r>
+              <w:rPr>
+                <w:sz w:val="24"/>
+                <w:szCs w:val="24"/>
+              </w:rPr>
+              <w:t>NC_010448</w:t>
+            </w:r>
+          </w:p>
+        </w:tc>
+      </w:tr>
+      <w:tr>
+        <w:tc>
+          <w:tcPr>
+            <w:tcW w:w="3351" w:type="dxa"/>
+            <w:tcBorders>
+              <w:top w:val="single" w:sz="4" w:space="0" w:color="auto"/>
+              <w:left w:val="single" w:sz="4" w:space="0" w:color="auto"/>
+              <w:bottom w:val="single" w:sz="4" w:space="0" w:color="auto"/>
+              <w:right w:val="single" w:sz="4" w:space="0" w:color="auto"/>
+            </w:tcBorders>
+            <w:hideMark/>
+          </w:tcPr>
+          <w:p>
+            <w:pPr>
+              <w:spacing w:before="240"/>
+              <w:rPr>
+                <w:sz w:val="24"/>
+                <w:szCs w:val="24"/>
+              </w:rPr>
+            </w:pPr>
+            <w:r>
+              <w:rPr>
+                <w:sz w:val="24"/>
+                <w:szCs w:val="24"/>
+              </w:rPr>
+              <w:lastRenderedPageBreak/>
+              <w:t>Number of Exons</w:t>
+            </w:r>
+          </w:p>
+        </w:tc>
+        <w:tc>
+          <w:tcPr>
+            <w:tcW w:w="3351" w:type="dxa"/>
+            <w:tcBorders>
+              <w:top w:val="single" w:sz="4" w:space="0" w:color="auto"/>
+              <w:left w:val="single" w:sz="4" w:space="0" w:color="auto"/>
+              <w:bottom w:val="single" w:sz="4" w:space="0" w:color="auto"/>
+              <w:right w:val="single" w:sz="4" w:space="0" w:color="auto"/>
+            </w:tcBorders>
+            <w:hideMark/>
+          </w:tcPr>
+          <w:p>
+            <w:pPr>
+              <w:spacing w:before="240"/>
+              <w:jc w:val="center"/>
+              <w:rPr>
+                <w:sz w:val="24"/>
+                <w:szCs w:val="24"/>
+              </w:rPr>
+            </w:pPr>
+            <w:r>
+              <w:rPr>
+                <w:sz w:val="24"/>
+                <w:szCs w:val="24"/>
+              </w:rPr>
+              <w:t>5</w:t>
+            </w:r>
+          </w:p>
+        </w:tc>
+        <w:tc>
+          <w:tcPr>
+            <w:tcW w:w="3352" w:type="dxa"/>
+            <w:tcBorders>
+              <w:top w:val="single" w:sz="4" w:space="0" w:color="auto"/>
+              <w:left w:val="single" w:sz="4" w:space="0" w:color="auto"/>
+              <w:bottom w:val="single" w:sz="4" w:space="0" w:color="auto"/>
+              <w:right w:val="single" w:sz="4" w:space="0" w:color="auto"/>
+            </w:tcBorders>
+            <w:hideMark/>
+          </w:tcPr>
+          <w:p>
+            <w:pPr>
+              <w:spacing w:before="240"/>
+              <w:jc w:val="center"/>
+              <w:rPr>
+                <w:sz w:val="24"/>
+                <w:szCs w:val="24"/>
+              </w:rPr>
+            </w:pPr>
+            <w:r>
+              <w:rPr>
+                <w:sz w:val="24"/>
+                <w:szCs w:val="24"/>
+              </w:rPr>
+              <w:t>22</w:t>
+            </w:r>
+          </w:p>
+        </w:tc>
+      </w:tr>
+      <w:tr>
+        <w:tc>
+          <w:tcPr>
+            <w:tcW w:w="3351" w:type="dxa"/>
+            <w:tcBorders>
+              <w:top w:val="single" w:sz="4" w:space="0" w:color="auto"/>
+              <w:left w:val="single" w:sz="4" w:space="0" w:color="auto"/>
+              <w:bottom w:val="single" w:sz="4" w:space="0" w:color="auto"/>
+              <w:right w:val="single" w:sz="4" w:space="0" w:color="auto"/>
+            </w:tcBorders>
+            <w:hideMark/>
+          </w:tcPr>
+          <w:p>
+            <w:pPr>
+              <w:spacing w:before="240"/>
+              <w:rPr>
+                <w:sz w:val="24"/>
+                <w:szCs w:val="24"/>
+              </w:rPr>
+            </w:pPr>
+            <w:r>
+              <w:rPr>
+                <w:sz w:val="24"/>
+                <w:szCs w:val="24"/>
+              </w:rPr>
+              <w:t>Start and End positions of Exons</w:t>
+            </w:r>
+          </w:p>
+        </w:tc>
+        <w:tc>
+          <w:tcPr>
+            <w:tcW w:w="3351" w:type="dxa"/>
+            <w:tcBorders>
+              <w:top w:val="single" w:sz="4" w:space="0" w:color="auto"/>
+              <w:left w:val="single" w:sz="4" w:space="0" w:color="auto"/>
+              <w:bottom w:val="single" w:sz="4" w:space="0" w:color="auto"/>
+              <w:right w:val="single" w:sz="4" w:space="0" w:color="auto"/>
+            </w:tcBorders>
+          </w:tcPr>
+          <w:p>
+            <w:pPr>
+              <w:spacing w:before="240"/>
+              <w:rPr>
+                <w:sz w:val="24"/>
+                <w:szCs w:val="24"/>
+              </w:rPr>
+            </w:pPr>
+          </w:p>
+        </w:tc>
+        <w:tc>
+          <w:tcPr>
+            <w:tcW w:w="3352" w:type="dxa"/>
+            <w:tcBorders>
+              <w:top w:val="single" w:sz="4" w:space="0" w:color="auto"/>
+              <w:left w:val="single" w:sz="4" w:space="0" w:color="auto"/>
+              <w:bottom w:val="single" w:sz="4" w:space="0" w:color="auto"/>
+              <w:right w:val="single" w:sz="4" w:space="0" w:color="auto"/>
+            </w:tcBorders>
+          </w:tcPr>
+          <w:p>
+            <w:pPr>
+              <w:spacing w:before="240"/>
+              <w:rPr>
+                <w:sz w:val="24"/>
+                <w:szCs w:val="24"/>
+              </w:rPr>
+            </w:pPr>
+          </w:p>
+        </w:tc>
+      </w:tr>
+      <w:tr>
+        <w:tc>
+          <w:tcPr>
+            <w:tcW w:w="3351" w:type="dxa"/>
+            <w:tcBorders>
+              <w:top w:val="single" w:sz="4" w:space="0" w:color="auto"/>
+              <w:left w:val="single" w:sz="4" w:space="0" w:color="auto"/>
+              <w:bottom w:val="single" w:sz="4" w:space="0" w:color="auto"/>
+              <w:right w:val="single" w:sz="4" w:space="0" w:color="auto"/>
+            </w:tcBorders>
+            <w:hideMark/>
+          </w:tcPr>
+          <w:p>
+            <w:pPr>
+              <w:tabs>
+                <w:tab w:val="left" w:pos="1880"/>
+              </w:tabs>
+              <w:spacing w:before="240"/>
+              <w:rPr>
+                <w:sz w:val="24"/>
+                <w:szCs w:val="24"/>
+              </w:rPr>
+            </w:pPr>
+            <w:r>
+              <w:rPr>
+                <w:sz w:val="24"/>
+                <w:szCs w:val="24"/>
+              </w:rPr>
+              <w:t>Publications</w:t>
+            </w:r>
+            <w:r>
+              <w:rPr>
+                <w:sz w:val="24"/>
+                <w:szCs w:val="24"/>
+              </w:rPr>
+              <w:tab/>
+            </w:r>
+          </w:p>
+        </w:tc>
+        <w:tc>
+          <w:tcPr>
+            <w:tcW w:w="3351" w:type="dxa"/>
+            <w:tcBorders>
+              <w:top w:val="single" w:sz="4" w:space="0" w:color="auto"/>
+              <w:left w:val="single" w:sz="4" w:space="0" w:color="auto"/>
+              <w:bottom w:val="single" w:sz="4" w:space="0" w:color="auto"/>
+              <w:right w:val="single" w:sz="4" w:space="0" w:color="auto"/>
+            </w:tcBorders>
+          </w:tcPr>
+          <w:p>
+            <w:pPr>
+              <w:spacing w:before="240"/>
+              <w:rPr>
+                <w:sz w:val="24"/>
+                <w:szCs w:val="24"/>
+              </w:rPr>
+            </w:pPr>
+          </w:p>
+        </w:tc>
+        <w:tc>
+          <w:tcPr>
+            <w:tcW w:w="3352" w:type="dxa"/>
+            <w:tcBorders>
+              <w:top w:val="single" w:sz="4" w:space="0" w:color="auto"/>
+              <w:left w:val="single" w:sz="4" w:space="0" w:color="auto"/>
+              <w:bottom w:val="single" w:sz="4" w:space="0" w:color="auto"/>
+              <w:right w:val="single" w:sz="4" w:space="0" w:color="auto"/>
+            </w:tcBorders>
+          </w:tcPr>
+          <w:p>
+            <w:pPr>
+              <w:spacing w:before="240"/>
+              <w:rPr>
+                <w:sz w:val="24"/>
+                <w:szCs w:val="24"/>
+              </w:rPr>
+            </w:pPr>
+          </w:p>
+        </w:tc>
+      </w:tr>
+    </w:tbl>
+    <w:p>
+      <w:pPr>
+        <w:tabs>
+          <w:tab w:val="left" w:pos="1332"/>
+        </w:tabs>
+      </w:pPr>
+    </w:p>
     <w:p/>
     <w:p/>
     <w:p/>
@@ -25,10 +3751,6 @@
     <w:p/>
     <w:p/>
     <w:p/>
-    <w:p/>
-    <w:p/>
-    <w:p/>
-    <w:p/>
     <w:p>
       <w:pPr>
         <w:tabs>
@@ -575,7 +4297,7 @@
       <w:headerReference w:type="default" r:id="rId7"/>
       <w:footerReference w:type="default" r:id="rId8"/>
       <w:pgSz w:w="11906" w:h="16838"/>
-      <w:pgMar w:top="2268" w:right="737" w:bottom="567" w:left="1304" w:header="567" w:footer="454" w:gutter="0"/>
+      <w:pgMar w:top="2552" w:right="737" w:bottom="1134" w:left="1304" w:header="567" w:footer="397" w:gutter="0"/>
       <w:pgBorders>
         <w:top w:val="single" w:sz="12" w:space="1" w:color="4472C4" w:themeColor="accent1"/>
         <w:left w:val="single" w:sz="12" w:space="4" w:color="4472C4" w:themeColor="accent1"/>
@@ -629,14 +4351,14 @@
           <w:drawing>
             <wp:anchor distT="0" distB="0" distL="114300" distR="114300" simplePos="0" relativeHeight="251665408" behindDoc="0" locked="0" layoutInCell="1" allowOverlap="1">
               <wp:simplePos x="0" y="0"/>
-              <wp:positionH relativeFrom="column">
-                <wp:posOffset>9520</wp:posOffset>
+              <wp:positionH relativeFrom="margin">
+                <wp:align>left</wp:align>
               </wp:positionH>
               <wp:positionV relativeFrom="paragraph">
-                <wp:posOffset>-228414</wp:posOffset>
+                <wp:posOffset>-187960</wp:posOffset>
               </wp:positionV>
-              <wp:extent cx="6254750" cy="291993"/>
-              <wp:effectExtent l="0" t="0" r="12700" b="13335"/>
+              <wp:extent cx="6254750" cy="236220"/>
+              <wp:effectExtent l="0" t="0" r="12700" b="11430"/>
               <wp:wrapNone/>
               <wp:docPr id="217" name="Text Box 2"/>
               <wp:cNvGraphicFramePr>
@@ -651,7 +4373,7 @@
                     <wps:spPr bwMode="auto">
                       <a:xfrm>
                         <a:off x="0" y="0"/>
-                        <a:ext cx="6254750" cy="291993"/>
+                        <a:ext cx="6254750" cy="236220"/>
                       </a:xfrm>
                       <a:prstGeom prst="rect">
                         <a:avLst/>
@@ -691,12 +4413,13 @@
               <v:stroke joinstyle="miter"/>
               <v:path gradientshapeok="t" o:connecttype="rect"/>
             </v:shapetype>
-            <v:shape id="Text Box 2" o:spid="_x0000_s1026" type="#_x0000_t202" style="position:absolute;margin-left:.75pt;margin-top:-18pt;width:492.5pt;height:23pt;z-index:251665408;visibility:visible;mso-wrap-style:square;mso-height-percent:0;mso-wrap-distance-left:9pt;mso-wrap-distance-top:0;mso-wrap-distance-right:9pt;mso-wrap-distance-bottom:0;mso-position-horizontal:absolute;mso-position-horizontal-relative:text;mso-position-vertical:absolute;mso-position-vertical-relative:text;mso-height-percent:0;mso-height-relative:margin;v-text-anchor:top" o:gfxdata="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" strokecolor="#4472c4 [3204]" strokeweight="1.5pt">
+            <v:shape id="Text Box 2" o:spid="_x0000_s1026" type="#_x0000_t202" style="position:absolute;margin-left:0;margin-top:-14.8pt;width:492.5pt;height:18.6pt;z-index:251665408;visibility:visible;mso-wrap-style:square;mso-height-percent:0;mso-wrap-distance-left:9pt;mso-wrap-distance-top:0;mso-wrap-distance-right:9pt;mso-wrap-distance-bottom:0;mso-position-horizontal:left;mso-position-horizontal-relative:margin;mso-position-vertical:absolute;mso-position-vertical-relative:text;mso-height-percent:0;mso-height-relative:margin;v-text-anchor:top" o:gfxdata="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" strokecolor="#4472c4 [3204]" strokeweight="1.5pt">
               <v:textbox>
                 <w:txbxContent>
                   <w:p/>
                 </w:txbxContent>
               </v:textbox>
+              <w10:wrap anchorx="margin"/>
             </v:shape>
           </w:pict>
         </mc:Fallback>
@@ -738,18 +4461,21 @@
       <w:pStyle w:val="Header"/>
     </w:pPr>
     <w:r>
+      <w:rPr>
+        <w:noProof/>
+      </w:rPr>
       <w:drawing>
         <wp:anchor distT="0" distB="0" distL="114300" distR="114300" simplePos="0" relativeHeight="251660288" behindDoc="0" locked="0" layoutInCell="1" allowOverlap="1" wp14:anchorId="58362DC9">
           <wp:simplePos x="0" y="0"/>
           <wp:positionH relativeFrom="column">
-            <wp:posOffset>4040505</wp:posOffset>
+            <wp:posOffset>4041140</wp:posOffset>
           </wp:positionH>
           <wp:positionV relativeFrom="paragraph">
             <wp:posOffset>51435</wp:posOffset>
           </wp:positionV>
           <wp:extent cx="2127885" cy="390525"/>
           <wp:effectExtent l="0" t="0" r="5715" b="9525"/>
-          <wp:wrapNone/>
+          <wp:wrapSquare wrapText="bothSides"/>
           <wp:docPr id="3" name="Picture 3"/>
           <wp:cNvGraphicFramePr>
             <a:graphicFrameLocks xmlns:a="http://schemas.openxmlformats.org/drawingml/2006/main" noChangeAspect="1"/>
@@ -1422,6 +5148,32 @@
     <w:uiPriority w:val="99"/>
     <w:rsid w:val="00581E75"/>
   </w:style>
+  <w:style w:type="table" w:styleId="TableGrid">
+    <w:name w:val="Table Grid"/>
+    <w:basedOn w:val="TableNormal"/>
+    <w:uiPriority w:val="39"/>
+    <w:rsid w:val="002D152A"/>
+    <w:pPr>
+      <w:spacing w:after="0" w:line="240" w:lineRule="auto"/>
+    </w:pPr>
+    <w:rPr>
+      <w:rFonts w:ascii="Calibri" w:eastAsia="Calibri" w:hAnsi="Calibri" w:cs="Arial"/>
+      <w:sz w:val="20"/>
+      <w:szCs w:val="20"/>
+      <w:lang w:eastAsia="en-IN" w:bidi="ar-SA"/>
+    </w:rPr>
+    <w:tblPr>
+      <w:tblInd w:w="0" w:type="nil"/>
+      <w:tblBorders>
+        <w:top w:val="single" w:sz="4" w:space="0" w:color="auto"/>
+        <w:left w:val="single" w:sz="4" w:space="0" w:color="auto"/>
+        <w:bottom w:val="single" w:sz="4" w:space="0" w:color="auto"/>
+        <w:right w:val="single" w:sz="4" w:space="0" w:color="auto"/>
+        <w:insideH w:val="single" w:sz="4" w:space="0" w:color="auto"/>
+        <w:insideV w:val="single" w:sz="4" w:space="0" w:color="auto"/>
+      </w:tblBorders>
+    </w:tblPr>
+  </w:style>
 </w:styles>
 </file>
 

</xml_diff>